<commit_message>
Revisi penambahan daftar pustaka
</commit_message>
<xml_diff>
--- a/Per BAB/[REVISI] BAB I .docx
+++ b/Per BAB/[REVISI] BAB I .docx
@@ -92,23 +92,41 @@
       <w:r>
         <w:t xml:space="preserve">Salah satunya adalah dalam pengiriman surat menyurat sekarang dapat dilakukan via </w:t>
       </w:r>
+      <w:proofErr w:type="spellStart"/>
       <w:r>
         <w:rPr>
           <w:i/>
         </w:rPr>
-        <w:t xml:space="preserve">E-mail </w:t>
+        <w:t>E-mail</w:t>
+      </w:r>
+      <w:proofErr w:type="spellEnd"/>
+      <w:r>
+        <w:rPr>
+          <w:i/>
+        </w:rPr>
+        <w:t xml:space="preserve"> </w:t>
       </w:r>
       <w:r>
         <w:t xml:space="preserve">dan </w:t>
       </w:r>
+      <w:proofErr w:type="spellStart"/>
       <w:r>
         <w:rPr>
           <w:i/>
         </w:rPr>
         <w:t>chat</w:t>
       </w:r>
-      <w:r>
-        <w:t xml:space="preserve"> menggunakan internet. Seiring berkembang nya teknologi ini makin banyak </w:t>
+      <w:proofErr w:type="spellEnd"/>
+      <w:r>
+        <w:t xml:space="preserve"> menggunakan internet. Seiring berkembang </w:t>
+      </w:r>
+      <w:proofErr w:type="spellStart"/>
+      <w:r>
+        <w:t>nya</w:t>
+      </w:r>
+      <w:proofErr w:type="spellEnd"/>
+      <w:r>
+        <w:t xml:space="preserve"> teknologi ini makin banyak </w:t>
       </w:r>
       <w:r>
         <w:t xml:space="preserve">benda-benda yang digunakan manusia digantikan menjadi digital, </w:t>
@@ -126,14 +144,38 @@
         <w:t>.</w:t>
       </w:r>
       <w:r>
-        <w:t xml:space="preserve"> Peta tradisional yang terbuat dari kertas dengan gambaran wilayah diatasnya kini sudah tergantikan oleh </w:t>
-      </w:r>
+        <w:t xml:space="preserve"> Peta tradisional yang terbuat dari kertas dengan gambaran wilayah </w:t>
+      </w:r>
+      <w:proofErr w:type="spellStart"/>
+      <w:r>
+        <w:t>diatasnya</w:t>
+      </w:r>
+      <w:proofErr w:type="spellEnd"/>
+      <w:r>
+        <w:t xml:space="preserve"> kini sudah tergantikan oleh </w:t>
+      </w:r>
+      <w:proofErr w:type="spellStart"/>
       <w:r>
         <w:rPr>
           <w:i/>
         </w:rPr>
-        <w:t>Google Maps</w:t>
-      </w:r>
+        <w:t>Google</w:t>
+      </w:r>
+      <w:proofErr w:type="spellEnd"/>
+      <w:r>
+        <w:rPr>
+          <w:i/>
+        </w:rPr>
+        <w:t xml:space="preserve"> </w:t>
+      </w:r>
+      <w:proofErr w:type="spellStart"/>
+      <w:r>
+        <w:rPr>
+          <w:i/>
+        </w:rPr>
+        <w:t>Maps</w:t>
+      </w:r>
+      <w:proofErr w:type="spellEnd"/>
       <w:r>
         <w:t xml:space="preserve"> yang lebih praktis dan memiliki jangkauan lebih luas</w:t>
       </w:r>
@@ -147,104 +189,347 @@
           <w:lang w:val="en-US"/>
         </w:rPr>
       </w:pPr>
+      <w:proofErr w:type="spellStart"/>
       <w:r>
         <w:rPr>
           <w:rFonts w:hint="eastAsia"/>
           <w:i/>
         </w:rPr>
+        <w:t>Google</w:t>
+      </w:r>
+      <w:proofErr w:type="spellEnd"/>
+      <w:r>
+        <w:rPr>
+          <w:rFonts w:hint="eastAsia"/>
+          <w:i/>
+        </w:rPr>
+        <w:t xml:space="preserve"> </w:t>
+      </w:r>
+      <w:proofErr w:type="spellStart"/>
+      <w:r>
+        <w:rPr>
+          <w:rFonts w:hint="eastAsia"/>
+          <w:i/>
+        </w:rPr>
+        <w:t>Maps</w:t>
+      </w:r>
+      <w:proofErr w:type="spellEnd"/>
+      <w:r>
+        <w:rPr>
+          <w:i/>
+          <w:lang w:val="en-US"/>
+        </w:rPr>
+        <w:t xml:space="preserve"> </w:t>
+      </w:r>
+      <w:proofErr w:type="spellStart"/>
+      <w:r>
+        <w:rPr>
+          <w:lang w:val="en-US"/>
+        </w:rPr>
+        <w:t>ini</w:t>
+      </w:r>
+      <w:proofErr w:type="spellEnd"/>
+      <w:r>
+        <w:rPr>
+          <w:lang w:val="en-US"/>
+        </w:rPr>
+        <w:t xml:space="preserve"> </w:t>
+      </w:r>
+      <w:proofErr w:type="spellStart"/>
+      <w:r>
+        <w:rPr>
+          <w:lang w:val="en-US"/>
+        </w:rPr>
+        <w:t>dapat</w:t>
+      </w:r>
+      <w:proofErr w:type="spellEnd"/>
+      <w:r>
+        <w:rPr>
+          <w:lang w:val="en-US"/>
+        </w:rPr>
+        <w:t xml:space="preserve"> </w:t>
+      </w:r>
+      <w:proofErr w:type="spellStart"/>
+      <w:r>
+        <w:rPr>
+          <w:lang w:val="en-US"/>
+        </w:rPr>
+        <w:t>digunakan</w:t>
+      </w:r>
+      <w:proofErr w:type="spellEnd"/>
+      <w:r>
+        <w:rPr>
+          <w:lang w:val="en-US"/>
+        </w:rPr>
+        <w:t xml:space="preserve"> </w:t>
+      </w:r>
+      <w:proofErr w:type="spellStart"/>
+      <w:r>
+        <w:rPr>
+          <w:lang w:val="en-US"/>
+        </w:rPr>
+        <w:t>melalui</w:t>
+      </w:r>
+      <w:proofErr w:type="spellEnd"/>
+      <w:r>
+        <w:rPr>
+          <w:lang w:val="en-US"/>
+        </w:rPr>
+        <w:t xml:space="preserve"> </w:t>
+      </w:r>
+      <w:r>
+        <w:rPr>
+          <w:i/>
+          <w:lang w:val="en-US"/>
+        </w:rPr>
+        <w:t>smartphone</w:t>
+      </w:r>
+      <w:r>
+        <w:rPr>
+          <w:lang w:val="en-US"/>
+        </w:rPr>
+        <w:t xml:space="preserve"> </w:t>
+      </w:r>
+      <w:proofErr w:type="spellStart"/>
+      <w:r>
+        <w:rPr>
+          <w:lang w:val="en-US"/>
+        </w:rPr>
+        <w:t>atau</w:t>
+      </w:r>
+      <w:proofErr w:type="spellEnd"/>
+      <w:r>
+        <w:rPr>
+          <w:lang w:val="en-US"/>
+        </w:rPr>
+        <w:t xml:space="preserve"> </w:t>
+      </w:r>
+      <w:proofErr w:type="spellStart"/>
+      <w:r>
+        <w:rPr>
+          <w:lang w:val="en-US"/>
+        </w:rPr>
+        <w:t>melalui</w:t>
+      </w:r>
+      <w:proofErr w:type="spellEnd"/>
+      <w:r>
+        <w:rPr>
+          <w:lang w:val="en-US"/>
+        </w:rPr>
+        <w:t xml:space="preserve"> </w:t>
+      </w:r>
+      <w:r>
+        <w:rPr>
+          <w:i/>
+          <w:lang w:val="en-US"/>
+        </w:rPr>
+        <w:t>desktop</w:t>
+      </w:r>
+      <w:r>
+        <w:rPr>
+          <w:lang w:val="en-US"/>
+        </w:rPr>
+        <w:t xml:space="preserve">, </w:t>
+      </w:r>
+      <w:proofErr w:type="spellStart"/>
+      <w:r>
+        <w:rPr>
+          <w:lang w:val="en-US"/>
+        </w:rPr>
+        <w:t>sehingga</w:t>
+      </w:r>
+      <w:proofErr w:type="spellEnd"/>
+      <w:r>
+        <w:rPr>
+          <w:lang w:val="en-US"/>
+        </w:rPr>
+        <w:t xml:space="preserve"> </w:t>
+      </w:r>
+      <w:proofErr w:type="spellStart"/>
+      <w:r>
+        <w:rPr>
+          <w:lang w:val="en-US"/>
+        </w:rPr>
+        <w:t>dalam</w:t>
+      </w:r>
+      <w:proofErr w:type="spellEnd"/>
+      <w:r>
+        <w:rPr>
+          <w:lang w:val="en-US"/>
+        </w:rPr>
+        <w:t xml:space="preserve"> </w:t>
+      </w:r>
+      <w:proofErr w:type="spellStart"/>
+      <w:r>
+        <w:rPr>
+          <w:lang w:val="en-US"/>
+        </w:rPr>
+        <w:t>penggunaan</w:t>
+      </w:r>
+      <w:proofErr w:type="spellEnd"/>
+      <w:r>
+        <w:rPr>
+          <w:lang w:val="en-US"/>
+        </w:rPr>
+        <w:t xml:space="preserve"> </w:t>
+      </w:r>
+      <w:r>
+        <w:rPr>
+          <w:i/>
+          <w:lang w:val="en-US"/>
+        </w:rPr>
         <w:t>Google Maps</w:t>
       </w:r>
       <w:r>
         <w:rPr>
+          <w:lang w:val="en-US"/>
+        </w:rPr>
+        <w:t xml:space="preserve"> </w:t>
+      </w:r>
+      <w:proofErr w:type="spellStart"/>
+      <w:r>
+        <w:rPr>
+          <w:lang w:val="en-US"/>
+        </w:rPr>
+        <w:t>ini</w:t>
+      </w:r>
+      <w:proofErr w:type="spellEnd"/>
+      <w:r>
+        <w:rPr>
+          <w:lang w:val="en-US"/>
+        </w:rPr>
+        <w:t xml:space="preserve"> </w:t>
+      </w:r>
+      <w:proofErr w:type="spellStart"/>
+      <w:r>
+        <w:rPr>
+          <w:lang w:val="en-US"/>
+        </w:rPr>
+        <w:t>sangatlah</w:t>
+      </w:r>
+      <w:proofErr w:type="spellEnd"/>
+      <w:r>
+        <w:rPr>
+          <w:lang w:val="en-US"/>
+        </w:rPr>
+        <w:t xml:space="preserve"> </w:t>
+      </w:r>
+      <w:proofErr w:type="spellStart"/>
+      <w:r>
+        <w:rPr>
+          <w:lang w:val="en-US"/>
+        </w:rPr>
+        <w:t>praktis</w:t>
+      </w:r>
+      <w:proofErr w:type="spellEnd"/>
+      <w:r>
+        <w:rPr>
+          <w:lang w:val="en-US"/>
+        </w:rPr>
+        <w:t>.</w:t>
+      </w:r>
+      <w:r>
+        <w:rPr>
+          <w:lang w:val="en-US"/>
+        </w:rPr>
+        <w:t xml:space="preserve"> </w:t>
+      </w:r>
+      <w:r>
+        <w:t xml:space="preserve">Pemanfaatan </w:t>
+      </w:r>
+      <w:proofErr w:type="spellStart"/>
+      <w:r>
+        <w:rPr>
           <w:i/>
-          <w:lang w:val="en-US"/>
-        </w:rPr>
-        <w:t xml:space="preserve"> </w:t>
-      </w:r>
-      <w:r>
-        <w:rPr>
-          <w:lang w:val="en-US"/>
-        </w:rPr>
-        <w:t xml:space="preserve">ini dapat digunakan melalui </w:t>
-      </w:r>
+        </w:rPr>
+        <w:t>Google</w:t>
+      </w:r>
+      <w:proofErr w:type="spellEnd"/>
       <w:r>
         <w:rPr>
           <w:i/>
-          <w:lang w:val="en-US"/>
-        </w:rPr>
-        <w:t>smartphone</w:t>
-      </w:r>
-      <w:r>
-        <w:rPr>
-          <w:lang w:val="en-US"/>
-        </w:rPr>
-        <w:t xml:space="preserve"> atau melalui </w:t>
-      </w:r>
+        </w:rPr>
+        <w:t xml:space="preserve"> </w:t>
+      </w:r>
+      <w:proofErr w:type="spellStart"/>
       <w:r>
         <w:rPr>
           <w:i/>
-          <w:lang w:val="en-US"/>
-        </w:rPr>
-        <w:t>desktop</w:t>
-      </w:r>
-      <w:r>
-        <w:rPr>
-          <w:lang w:val="en-US"/>
-        </w:rPr>
-        <w:t xml:space="preserve">, sehingga dalam penggunaan </w:t>
-      </w:r>
+        </w:rPr>
+        <w:t>Maps</w:t>
+      </w:r>
+      <w:proofErr w:type="spellEnd"/>
       <w:r>
         <w:rPr>
           <w:i/>
-          <w:lang w:val="en-US"/>
-        </w:rPr>
-        <w:t>Google Maps</w:t>
-      </w:r>
-      <w:r>
-        <w:rPr>
-          <w:lang w:val="en-US"/>
-        </w:rPr>
-        <w:t xml:space="preserve"> ini sangatlah praktis.</w:t>
-      </w:r>
-      <w:r>
-        <w:rPr>
-          <w:lang w:val="en-US"/>
-        </w:rPr>
-        <w:t xml:space="preserve"> </w:t>
-      </w:r>
-      <w:r>
-        <w:t xml:space="preserve">Pemanfaatan </w:t>
+        </w:rPr>
+        <w:t xml:space="preserve"> </w:t>
+      </w:r>
+      <w:r>
+        <w:t xml:space="preserve">ini biasanya digunakan sebagai </w:t>
+      </w:r>
+      <w:r>
+        <w:t xml:space="preserve">navigasi dalam mencari </w:t>
+      </w:r>
+      <w:proofErr w:type="spellStart"/>
+      <w:r>
+        <w:t>suatu</w:t>
+      </w:r>
+      <w:proofErr w:type="spellEnd"/>
+      <w:r>
+        <w:t xml:space="preserve"> tempat dengan memanfaatkan sistem </w:t>
       </w:r>
       <w:r>
         <w:rPr>
           <w:i/>
         </w:rPr>
-        <w:t xml:space="preserve">Google Maps </w:t>
-      </w:r>
-      <w:r>
-        <w:t xml:space="preserve">ini biasanya digunakan sebagai </w:t>
-      </w:r>
-      <w:r>
-        <w:t xml:space="preserve">navigasi dalam mencari suatu tempat dengan memanfaatkan sistem </w:t>
+        <w:t>GPS</w:t>
+      </w:r>
+      <w:r>
+        <w:t xml:space="preserve"> </w:t>
+      </w:r>
+      <w:proofErr w:type="spellStart"/>
+      <w:r>
+        <w:t>nya</w:t>
+      </w:r>
+      <w:proofErr w:type="spellEnd"/>
+      <w:r>
+        <w:rPr>
+          <w:lang w:val="en-US"/>
+        </w:rPr>
+        <w:t xml:space="preserve"> </w:t>
+      </w:r>
+      <w:proofErr w:type="spellStart"/>
+      <w:r>
+        <w:rPr>
+          <w:lang w:val="en-US"/>
+        </w:rPr>
+        <w:t>untuk</w:t>
+      </w:r>
+      <w:proofErr w:type="spellEnd"/>
+      <w:r>
+        <w:rPr>
+          <w:lang w:val="en-US"/>
+        </w:rPr>
+        <w:t xml:space="preserve"> </w:t>
+      </w:r>
+      <w:proofErr w:type="spellStart"/>
+      <w:r>
+        <w:rPr>
+          <w:lang w:val="en-US"/>
+        </w:rPr>
+        <w:t>menuntun</w:t>
+      </w:r>
+      <w:proofErr w:type="spellEnd"/>
+      <w:r>
+        <w:rPr>
+          <w:lang w:val="en-US"/>
+        </w:rPr>
+        <w:t xml:space="preserve"> </w:t>
       </w:r>
       <w:r>
         <w:rPr>
           <w:i/>
-        </w:rPr>
-        <w:t>GPS</w:t>
-      </w:r>
-      <w:r>
-        <w:t xml:space="preserve"> nya</w:t>
-      </w:r>
-      <w:r>
-        <w:rPr>
-          <w:lang w:val="en-US"/>
-        </w:rPr>
-        <w:t xml:space="preserve"> untuk menuntun </w:t>
-      </w:r>
-      <w:r>
-        <w:rPr>
-          <w:i/>
           <w:lang w:val="en-US"/>
         </w:rPr>
         <w:t>user</w:t>
@@ -253,7 +538,49 @@
         <w:rPr>
           <w:lang w:val="en-US"/>
         </w:rPr>
-        <w:t xml:space="preserve"> ke jalan yang benar.</w:t>
+        <w:t xml:space="preserve"> </w:t>
+      </w:r>
+      <w:proofErr w:type="spellStart"/>
+      <w:r>
+        <w:rPr>
+          <w:lang w:val="en-US"/>
+        </w:rPr>
+        <w:t>ke</w:t>
+      </w:r>
+      <w:proofErr w:type="spellEnd"/>
+      <w:r>
+        <w:rPr>
+          <w:lang w:val="en-US"/>
+        </w:rPr>
+        <w:t xml:space="preserve"> </w:t>
+      </w:r>
+      <w:proofErr w:type="spellStart"/>
+      <w:r>
+        <w:rPr>
+          <w:lang w:val="en-US"/>
+        </w:rPr>
+        <w:t>jalan</w:t>
+      </w:r>
+      <w:proofErr w:type="spellEnd"/>
+      <w:r>
+        <w:rPr>
+          <w:lang w:val="en-US"/>
+        </w:rPr>
+        <w:t xml:space="preserve"> yang </w:t>
+      </w:r>
+      <w:proofErr w:type="spellStart"/>
+      <w:r>
+        <w:rPr>
+          <w:lang w:val="en-US"/>
+        </w:rPr>
+        <w:t>benar</w:t>
+      </w:r>
+      <w:proofErr w:type="spellEnd"/>
+      <w:r>
+        <w:rPr>
+          <w:lang w:val="en-US"/>
+        </w:rPr>
+        <w:t>.</w:t>
       </w:r>
     </w:p>
     <w:p>
@@ -262,11 +589,19 @@
           <w:lang w:val="en-US"/>
         </w:rPr>
       </w:pPr>
-      <w:r>
-        <w:rPr>
-          <w:lang w:val="en-US"/>
-        </w:rPr>
-        <w:t xml:space="preserve">Penggunaan API </w:t>
+      <w:proofErr w:type="spellStart"/>
+      <w:r>
+        <w:rPr>
+          <w:lang w:val="en-US"/>
+        </w:rPr>
+        <w:t>Penggunaan</w:t>
+      </w:r>
+      <w:proofErr w:type="spellEnd"/>
+      <w:r>
+        <w:rPr>
+          <w:lang w:val="en-US"/>
+        </w:rPr>
+        <w:t xml:space="preserve"> API </w:t>
       </w:r>
       <w:r>
         <w:rPr>
@@ -279,19 +614,237 @@
         <w:rPr>
           <w:lang w:val="en-US"/>
         </w:rPr>
-        <w:t xml:space="preserve"> saat ini sudah banyak dimanfaatkan dalam beberapa bidang teknologi contoh nya sebagai </w:t>
-      </w:r>
-      <w:r>
-        <w:rPr>
-          <w:lang w:val="en-US"/>
-        </w:rPr>
-        <w:t xml:space="preserve"> </w:t>
-      </w:r>
-      <w:r>
-        <w:rPr>
-          <w:lang w:val="en-US"/>
-        </w:rPr>
-        <w:t xml:space="preserve">sarana belajar navigasi mahasiswa </w:t>
+        <w:t xml:space="preserve"> </w:t>
+      </w:r>
+      <w:proofErr w:type="spellStart"/>
+      <w:r>
+        <w:rPr>
+          <w:lang w:val="en-US"/>
+        </w:rPr>
+        <w:t>saat</w:t>
+      </w:r>
+      <w:proofErr w:type="spellEnd"/>
+      <w:r>
+        <w:rPr>
+          <w:lang w:val="en-US"/>
+        </w:rPr>
+        <w:t xml:space="preserve"> </w:t>
+      </w:r>
+      <w:proofErr w:type="spellStart"/>
+      <w:r>
+        <w:rPr>
+          <w:lang w:val="en-US"/>
+        </w:rPr>
+        <w:t>ini</w:t>
+      </w:r>
+      <w:proofErr w:type="spellEnd"/>
+      <w:r>
+        <w:rPr>
+          <w:lang w:val="en-US"/>
+        </w:rPr>
+        <w:t xml:space="preserve"> </w:t>
+      </w:r>
+      <w:proofErr w:type="spellStart"/>
+      <w:r>
+        <w:rPr>
+          <w:lang w:val="en-US"/>
+        </w:rPr>
+        <w:t>sudah</w:t>
+      </w:r>
+      <w:proofErr w:type="spellEnd"/>
+      <w:r>
+        <w:rPr>
+          <w:lang w:val="en-US"/>
+        </w:rPr>
+        <w:t xml:space="preserve"> </w:t>
+      </w:r>
+      <w:proofErr w:type="spellStart"/>
+      <w:r>
+        <w:rPr>
+          <w:lang w:val="en-US"/>
+        </w:rPr>
+        <w:t>banyak</w:t>
+      </w:r>
+      <w:proofErr w:type="spellEnd"/>
+      <w:r>
+        <w:rPr>
+          <w:lang w:val="en-US"/>
+        </w:rPr>
+        <w:t xml:space="preserve"> </w:t>
+      </w:r>
+      <w:proofErr w:type="spellStart"/>
+      <w:r>
+        <w:rPr>
+          <w:lang w:val="en-US"/>
+        </w:rPr>
+        <w:t>dimanfaatkan</w:t>
+      </w:r>
+      <w:proofErr w:type="spellEnd"/>
+      <w:r>
+        <w:rPr>
+          <w:lang w:val="en-US"/>
+        </w:rPr>
+        <w:t xml:space="preserve"> </w:t>
+      </w:r>
+      <w:proofErr w:type="spellStart"/>
+      <w:r>
+        <w:rPr>
+          <w:lang w:val="en-US"/>
+        </w:rPr>
+        <w:t>dalam</w:t>
+      </w:r>
+      <w:proofErr w:type="spellEnd"/>
+      <w:r>
+        <w:rPr>
+          <w:lang w:val="en-US"/>
+        </w:rPr>
+        <w:t xml:space="preserve"> </w:t>
+      </w:r>
+      <w:proofErr w:type="spellStart"/>
+      <w:r>
+        <w:rPr>
+          <w:lang w:val="en-US"/>
+        </w:rPr>
+        <w:t>beberapa</w:t>
+      </w:r>
+      <w:proofErr w:type="spellEnd"/>
+      <w:r>
+        <w:rPr>
+          <w:lang w:val="en-US"/>
+        </w:rPr>
+        <w:t xml:space="preserve"> </w:t>
+      </w:r>
+      <w:proofErr w:type="spellStart"/>
+      <w:r>
+        <w:rPr>
+          <w:lang w:val="en-US"/>
+        </w:rPr>
+        <w:t>bidang</w:t>
+      </w:r>
+      <w:proofErr w:type="spellEnd"/>
+      <w:r>
+        <w:rPr>
+          <w:lang w:val="en-US"/>
+        </w:rPr>
+        <w:t xml:space="preserve"> </w:t>
+      </w:r>
+      <w:proofErr w:type="spellStart"/>
+      <w:r>
+        <w:rPr>
+          <w:lang w:val="en-US"/>
+        </w:rPr>
+        <w:t>teknologi</w:t>
+      </w:r>
+      <w:proofErr w:type="spellEnd"/>
+      <w:r>
+        <w:rPr>
+          <w:lang w:val="en-US"/>
+        </w:rPr>
+        <w:t xml:space="preserve"> </w:t>
+      </w:r>
+      <w:proofErr w:type="spellStart"/>
+      <w:r>
+        <w:rPr>
+          <w:lang w:val="en-US"/>
+        </w:rPr>
+        <w:t>contoh</w:t>
+      </w:r>
+      <w:proofErr w:type="spellEnd"/>
+      <w:r>
+        <w:rPr>
+          <w:lang w:val="en-US"/>
+        </w:rPr>
+        <w:t xml:space="preserve"> </w:t>
+      </w:r>
+      <w:proofErr w:type="spellStart"/>
+      <w:r>
+        <w:rPr>
+          <w:lang w:val="en-US"/>
+        </w:rPr>
+        <w:t>nya</w:t>
+      </w:r>
+      <w:proofErr w:type="spellEnd"/>
+      <w:r>
+        <w:rPr>
+          <w:lang w:val="en-US"/>
+        </w:rPr>
+        <w:t xml:space="preserve"> </w:t>
+      </w:r>
+      <w:proofErr w:type="spellStart"/>
+      <w:r>
+        <w:rPr>
+          <w:lang w:val="en-US"/>
+        </w:rPr>
+        <w:t>sebagai</w:t>
+      </w:r>
+      <w:proofErr w:type="spellEnd"/>
+      <w:r>
+        <w:rPr>
+          <w:lang w:val="en-US"/>
+        </w:rPr>
+        <w:t xml:space="preserve"> </w:t>
+      </w:r>
+      <w:r>
+        <w:rPr>
+          <w:lang w:val="en-US"/>
+        </w:rPr>
+        <w:t xml:space="preserve"> </w:t>
+      </w:r>
+      <w:proofErr w:type="spellStart"/>
+      <w:r>
+        <w:rPr>
+          <w:lang w:val="en-US"/>
+        </w:rPr>
+        <w:t>sarana</w:t>
+      </w:r>
+      <w:proofErr w:type="spellEnd"/>
+      <w:r>
+        <w:rPr>
+          <w:lang w:val="en-US"/>
+        </w:rPr>
+        <w:t xml:space="preserve"> </w:t>
+      </w:r>
+      <w:proofErr w:type="spellStart"/>
+      <w:r>
+        <w:rPr>
+          <w:lang w:val="en-US"/>
+        </w:rPr>
+        <w:t>belajar</w:t>
+      </w:r>
+      <w:proofErr w:type="spellEnd"/>
+      <w:r>
+        <w:rPr>
+          <w:lang w:val="en-US"/>
+        </w:rPr>
+        <w:t xml:space="preserve"> </w:t>
+      </w:r>
+      <w:proofErr w:type="spellStart"/>
+      <w:r>
+        <w:rPr>
+          <w:lang w:val="en-US"/>
+        </w:rPr>
+        <w:t>navigasi</w:t>
+      </w:r>
+      <w:proofErr w:type="spellEnd"/>
+      <w:r>
+        <w:rPr>
+          <w:lang w:val="en-US"/>
+        </w:rPr>
+        <w:t xml:space="preserve"> </w:t>
+      </w:r>
+      <w:proofErr w:type="spellStart"/>
+      <w:r>
+        <w:rPr>
+          <w:lang w:val="en-US"/>
+        </w:rPr>
+        <w:t>mahasiswa</w:t>
+      </w:r>
+      <w:proofErr w:type="spellEnd"/>
+      <w:r>
+        <w:rPr>
+          <w:lang w:val="en-US"/>
+        </w:rPr>
+        <w:t xml:space="preserve"> </w:t>
       </w:r>
       <w:r>
         <w:rPr>
@@ -327,7 +880,77 @@
         <w:rPr>
           <w:lang w:val="en-US"/>
         </w:rPr>
-        <w:t xml:space="preserve">, Pemetaan dan pemberdayaan pariwisata desa </w:t>
+        <w:t xml:space="preserve">, </w:t>
+      </w:r>
+      <w:proofErr w:type="spellStart"/>
+      <w:r>
+        <w:rPr>
+          <w:lang w:val="en-US"/>
+        </w:rPr>
+        <w:t>Pemetaan</w:t>
+      </w:r>
+      <w:proofErr w:type="spellEnd"/>
+      <w:r>
+        <w:rPr>
+          <w:lang w:val="en-US"/>
+        </w:rPr>
+        <w:t xml:space="preserve"> </w:t>
+      </w:r>
+      <w:proofErr w:type="spellStart"/>
+      <w:r>
+        <w:rPr>
+          <w:lang w:val="en-US"/>
+        </w:rPr>
+        <w:t>dan</w:t>
+      </w:r>
+      <w:proofErr w:type="spellEnd"/>
+      <w:r>
+        <w:rPr>
+          <w:lang w:val="en-US"/>
+        </w:rPr>
+        <w:t xml:space="preserve"> </w:t>
+      </w:r>
+      <w:proofErr w:type="spellStart"/>
+      <w:r>
+        <w:rPr>
+          <w:lang w:val="en-US"/>
+        </w:rPr>
+        <w:t>pemberdayaan</w:t>
+      </w:r>
+      <w:proofErr w:type="spellEnd"/>
+      <w:r>
+        <w:rPr>
+          <w:lang w:val="en-US"/>
+        </w:rPr>
+        <w:t xml:space="preserve"> </w:t>
+      </w:r>
+      <w:proofErr w:type="spellStart"/>
+      <w:r>
+        <w:rPr>
+          <w:lang w:val="en-US"/>
+        </w:rPr>
+        <w:t>pariwisata</w:t>
+      </w:r>
+      <w:proofErr w:type="spellEnd"/>
+      <w:r>
+        <w:rPr>
+          <w:lang w:val="en-US"/>
+        </w:rPr>
+        <w:t xml:space="preserve"> </w:t>
+      </w:r>
+      <w:proofErr w:type="spellStart"/>
+      <w:r>
+        <w:rPr>
+          <w:lang w:val="en-US"/>
+        </w:rPr>
+        <w:t>desa</w:t>
+      </w:r>
+      <w:proofErr w:type="spellEnd"/>
+      <w:r>
+        <w:rPr>
+          <w:lang w:val="en-US"/>
+        </w:rPr>
+        <w:t xml:space="preserve"> </w:t>
       </w:r>
       <w:r>
         <w:rPr>
@@ -363,7 +986,119 @@
         <w:rPr>
           <w:lang w:val="en-US"/>
         </w:rPr>
-        <w:t xml:space="preserve">, atau bahkan dapat diterapkan pada aplikasi monitoring lokasi anak </w:t>
+        <w:t xml:space="preserve">, </w:t>
+      </w:r>
+      <w:proofErr w:type="spellStart"/>
+      <w:r>
+        <w:rPr>
+          <w:lang w:val="en-US"/>
+        </w:rPr>
+        <w:t>atau</w:t>
+      </w:r>
+      <w:proofErr w:type="spellEnd"/>
+      <w:r>
+        <w:rPr>
+          <w:lang w:val="en-US"/>
+        </w:rPr>
+        <w:t xml:space="preserve"> </w:t>
+      </w:r>
+      <w:proofErr w:type="spellStart"/>
+      <w:r>
+        <w:rPr>
+          <w:lang w:val="en-US"/>
+        </w:rPr>
+        <w:t>bahkan</w:t>
+      </w:r>
+      <w:proofErr w:type="spellEnd"/>
+      <w:r>
+        <w:rPr>
+          <w:lang w:val="en-US"/>
+        </w:rPr>
+        <w:t xml:space="preserve"> </w:t>
+      </w:r>
+      <w:proofErr w:type="spellStart"/>
+      <w:r>
+        <w:rPr>
+          <w:lang w:val="en-US"/>
+        </w:rPr>
+        <w:t>dapat</w:t>
+      </w:r>
+      <w:proofErr w:type="spellEnd"/>
+      <w:r>
+        <w:rPr>
+          <w:lang w:val="en-US"/>
+        </w:rPr>
+        <w:t xml:space="preserve"> </w:t>
+      </w:r>
+      <w:proofErr w:type="spellStart"/>
+      <w:r>
+        <w:rPr>
+          <w:lang w:val="en-US"/>
+        </w:rPr>
+        <w:t>diterapkan</w:t>
+      </w:r>
+      <w:proofErr w:type="spellEnd"/>
+      <w:r>
+        <w:rPr>
+          <w:lang w:val="en-US"/>
+        </w:rPr>
+        <w:t xml:space="preserve"> </w:t>
+      </w:r>
+      <w:proofErr w:type="spellStart"/>
+      <w:r>
+        <w:rPr>
+          <w:lang w:val="en-US"/>
+        </w:rPr>
+        <w:t>pada</w:t>
+      </w:r>
+      <w:proofErr w:type="spellEnd"/>
+      <w:r>
+        <w:rPr>
+          <w:lang w:val="en-US"/>
+        </w:rPr>
+        <w:t xml:space="preserve"> </w:t>
+      </w:r>
+      <w:proofErr w:type="spellStart"/>
+      <w:r>
+        <w:rPr>
+          <w:lang w:val="en-US"/>
+        </w:rPr>
+        <w:t>aplikasi</w:t>
+      </w:r>
+      <w:proofErr w:type="spellEnd"/>
+      <w:r>
+        <w:rPr>
+          <w:lang w:val="en-US"/>
+        </w:rPr>
+        <w:t xml:space="preserve"> monitoring </w:t>
+      </w:r>
+      <w:proofErr w:type="spellStart"/>
+      <w:r>
+        <w:rPr>
+          <w:lang w:val="en-US"/>
+        </w:rPr>
+        <w:t>lokasi</w:t>
+      </w:r>
+      <w:proofErr w:type="spellEnd"/>
+      <w:r>
+        <w:rPr>
+          <w:lang w:val="en-US"/>
+        </w:rPr>
+        <w:t xml:space="preserve"> </w:t>
+      </w:r>
+      <w:proofErr w:type="spellStart"/>
+      <w:r>
+        <w:rPr>
+          <w:lang w:val="en-US"/>
+        </w:rPr>
+        <w:t>anak</w:t>
+      </w:r>
+      <w:proofErr w:type="spellEnd"/>
+      <w:r>
+        <w:rPr>
+          <w:lang w:val="en-US"/>
+        </w:rPr>
+        <w:t xml:space="preserve"> </w:t>
       </w:r>
       <w:r>
         <w:rPr>
@@ -399,14 +1134,128 @@
         <w:rPr>
           <w:lang w:val="en-US"/>
         </w:rPr>
-        <w:t xml:space="preserve"> dan dapat digunakan untuk membantu polres mengelola laporan </w:t>
-      </w:r>
+        <w:t xml:space="preserve"> </w:t>
+      </w:r>
+      <w:proofErr w:type="spellStart"/>
+      <w:r>
+        <w:rPr>
+          <w:lang w:val="en-US"/>
+        </w:rPr>
+        <w:t>dan</w:t>
+      </w:r>
+      <w:proofErr w:type="spellEnd"/>
+      <w:r>
+        <w:rPr>
+          <w:lang w:val="en-US"/>
+        </w:rPr>
+        <w:t xml:space="preserve"> </w:t>
+      </w:r>
+      <w:proofErr w:type="spellStart"/>
+      <w:r>
+        <w:rPr>
+          <w:lang w:val="en-US"/>
+        </w:rPr>
+        <w:t>dapat</w:t>
+      </w:r>
+      <w:proofErr w:type="spellEnd"/>
+      <w:r>
+        <w:rPr>
+          <w:lang w:val="en-US"/>
+        </w:rPr>
+        <w:t xml:space="preserve"> </w:t>
+      </w:r>
+      <w:proofErr w:type="spellStart"/>
+      <w:r>
+        <w:rPr>
+          <w:lang w:val="en-US"/>
+        </w:rPr>
+        <w:t>digunakan</w:t>
+      </w:r>
+      <w:proofErr w:type="spellEnd"/>
+      <w:r>
+        <w:rPr>
+          <w:lang w:val="en-US"/>
+        </w:rPr>
+        <w:t xml:space="preserve"> </w:t>
+      </w:r>
+      <w:proofErr w:type="spellStart"/>
+      <w:r>
+        <w:rPr>
+          <w:lang w:val="en-US"/>
+        </w:rPr>
+        <w:t>untuk</w:t>
+      </w:r>
+      <w:proofErr w:type="spellEnd"/>
+      <w:r>
+        <w:rPr>
+          <w:lang w:val="en-US"/>
+        </w:rPr>
+        <w:t xml:space="preserve"> </w:t>
+      </w:r>
+      <w:proofErr w:type="spellStart"/>
+      <w:r>
+        <w:rPr>
+          <w:lang w:val="en-US"/>
+        </w:rPr>
+        <w:t>membantu</w:t>
+      </w:r>
+      <w:proofErr w:type="spellEnd"/>
+      <w:r>
+        <w:rPr>
+          <w:lang w:val="en-US"/>
+        </w:rPr>
+        <w:t xml:space="preserve"> </w:t>
+      </w:r>
+      <w:proofErr w:type="spellStart"/>
+      <w:r>
+        <w:rPr>
+          <w:lang w:val="en-US"/>
+        </w:rPr>
+        <w:t>polres</w:t>
+      </w:r>
+      <w:proofErr w:type="spellEnd"/>
+      <w:r>
+        <w:rPr>
+          <w:lang w:val="en-US"/>
+        </w:rPr>
+        <w:t xml:space="preserve"> </w:t>
+      </w:r>
+      <w:proofErr w:type="spellStart"/>
+      <w:r>
+        <w:rPr>
+          <w:lang w:val="en-US"/>
+        </w:rPr>
+        <w:t>mengelola</w:t>
+      </w:r>
+      <w:proofErr w:type="spellEnd"/>
+      <w:r>
+        <w:rPr>
+          <w:lang w:val="en-US"/>
+        </w:rPr>
+        <w:t xml:space="preserve"> </w:t>
+      </w:r>
+      <w:proofErr w:type="spellStart"/>
+      <w:r>
+        <w:rPr>
+          <w:lang w:val="en-US"/>
+        </w:rPr>
+        <w:t>laporan</w:t>
+      </w:r>
+      <w:proofErr w:type="spellEnd"/>
+      <w:r>
+        <w:rPr>
+          <w:lang w:val="en-US"/>
+        </w:rPr>
+        <w:t xml:space="preserve"> </w:t>
+      </w:r>
+      <w:proofErr w:type="spellStart"/>
       <w:r>
         <w:rPr>
           <w:lang w:val="en-US"/>
         </w:rPr>
         <w:t>kriminal</w:t>
       </w:r>
+      <w:proofErr w:type="spellEnd"/>
       <w:r>
         <w:rPr>
           <w:lang w:val="en-US"/>
@@ -456,11 +1305,33 @@
           <w:lang w:val="en-US"/>
         </w:rPr>
       </w:pPr>
-      <w:r>
-        <w:rPr>
-          <w:lang w:val="en-US"/>
-        </w:rPr>
-        <w:t xml:space="preserve">Dalam penggunaan API </w:t>
+      <w:proofErr w:type="spellStart"/>
+      <w:r>
+        <w:rPr>
+          <w:lang w:val="en-US"/>
+        </w:rPr>
+        <w:t>Dalam</w:t>
+      </w:r>
+      <w:proofErr w:type="spellEnd"/>
+      <w:r>
+        <w:rPr>
+          <w:lang w:val="en-US"/>
+        </w:rPr>
+        <w:t xml:space="preserve"> </w:t>
+      </w:r>
+      <w:proofErr w:type="spellStart"/>
+      <w:r>
+        <w:rPr>
+          <w:lang w:val="en-US"/>
+        </w:rPr>
+        <w:t>penggunaan</w:t>
+      </w:r>
+      <w:proofErr w:type="spellEnd"/>
+      <w:r>
+        <w:rPr>
+          <w:lang w:val="en-US"/>
+        </w:rPr>
+        <w:t xml:space="preserve"> API </w:t>
       </w:r>
       <w:r>
         <w:rPr>
@@ -469,44 +1340,377 @@
         </w:rPr>
         <w:t xml:space="preserve">Google Maps </w:t>
       </w:r>
-      <w:r>
-        <w:rPr>
-          <w:lang w:val="en-US"/>
-        </w:rPr>
-        <w:t xml:space="preserve">disini, penulis tertarik untuk membuat aplikasi pemesanan makanan pada suatu restoran dengan menggunakan  </w:t>
+      <w:proofErr w:type="spellStart"/>
+      <w:r>
+        <w:rPr>
+          <w:lang w:val="en-US"/>
+        </w:rPr>
+        <w:t>disini</w:t>
+      </w:r>
+      <w:proofErr w:type="spellEnd"/>
+      <w:r>
+        <w:rPr>
+          <w:lang w:val="en-US"/>
+        </w:rPr>
+        <w:t xml:space="preserve">, </w:t>
+      </w:r>
+      <w:proofErr w:type="spellStart"/>
+      <w:r>
+        <w:rPr>
+          <w:lang w:val="en-US"/>
+        </w:rPr>
+        <w:t>penulis</w:t>
+      </w:r>
+      <w:proofErr w:type="spellEnd"/>
+      <w:r>
+        <w:rPr>
+          <w:lang w:val="en-US"/>
+        </w:rPr>
+        <w:t xml:space="preserve"> </w:t>
+      </w:r>
+      <w:proofErr w:type="spellStart"/>
+      <w:r>
+        <w:rPr>
+          <w:lang w:val="en-US"/>
+        </w:rPr>
+        <w:t>tertarik</w:t>
+      </w:r>
+      <w:proofErr w:type="spellEnd"/>
+      <w:r>
+        <w:rPr>
+          <w:lang w:val="en-US"/>
+        </w:rPr>
+        <w:t xml:space="preserve"> </w:t>
+      </w:r>
+      <w:proofErr w:type="spellStart"/>
+      <w:r>
+        <w:rPr>
+          <w:lang w:val="en-US"/>
+        </w:rPr>
+        <w:t>untuk</w:t>
+      </w:r>
+      <w:proofErr w:type="spellEnd"/>
+      <w:r>
+        <w:rPr>
+          <w:lang w:val="en-US"/>
+        </w:rPr>
+        <w:t xml:space="preserve"> </w:t>
+      </w:r>
+      <w:proofErr w:type="spellStart"/>
+      <w:r>
+        <w:rPr>
+          <w:lang w:val="en-US"/>
+        </w:rPr>
+        <w:t>membuat</w:t>
+      </w:r>
+      <w:proofErr w:type="spellEnd"/>
+      <w:r>
+        <w:rPr>
+          <w:lang w:val="en-US"/>
+        </w:rPr>
+        <w:t xml:space="preserve"> </w:t>
+      </w:r>
+      <w:proofErr w:type="spellStart"/>
+      <w:r>
+        <w:rPr>
+          <w:lang w:val="en-US"/>
+        </w:rPr>
+        <w:t>aplikasi</w:t>
+      </w:r>
+      <w:proofErr w:type="spellEnd"/>
+      <w:r>
+        <w:rPr>
+          <w:lang w:val="en-US"/>
+        </w:rPr>
+        <w:t xml:space="preserve"> </w:t>
+      </w:r>
+      <w:proofErr w:type="spellStart"/>
+      <w:r>
+        <w:rPr>
+          <w:lang w:val="en-US"/>
+        </w:rPr>
+        <w:t>pemesanan</w:t>
+      </w:r>
+      <w:proofErr w:type="spellEnd"/>
+      <w:r>
+        <w:rPr>
+          <w:lang w:val="en-US"/>
+        </w:rPr>
+        <w:t xml:space="preserve"> </w:t>
+      </w:r>
+      <w:proofErr w:type="spellStart"/>
+      <w:r>
+        <w:rPr>
+          <w:lang w:val="en-US"/>
+        </w:rPr>
+        <w:t>makanan</w:t>
+      </w:r>
+      <w:proofErr w:type="spellEnd"/>
+      <w:r>
+        <w:rPr>
+          <w:lang w:val="en-US"/>
+        </w:rPr>
+        <w:t xml:space="preserve"> </w:t>
+      </w:r>
+      <w:proofErr w:type="spellStart"/>
+      <w:r>
+        <w:rPr>
+          <w:lang w:val="en-US"/>
+        </w:rPr>
+        <w:t>pada</w:t>
+      </w:r>
+      <w:proofErr w:type="spellEnd"/>
+      <w:r>
+        <w:rPr>
+          <w:lang w:val="en-US"/>
+        </w:rPr>
+        <w:t xml:space="preserve"> </w:t>
+      </w:r>
+      <w:proofErr w:type="spellStart"/>
+      <w:r>
+        <w:rPr>
+          <w:lang w:val="en-US"/>
+        </w:rPr>
+        <w:t>suatu</w:t>
+      </w:r>
+      <w:proofErr w:type="spellEnd"/>
+      <w:r>
+        <w:rPr>
+          <w:lang w:val="en-US"/>
+        </w:rPr>
+        <w:t xml:space="preserve"> </w:t>
+      </w:r>
+      <w:proofErr w:type="spellStart"/>
+      <w:r>
+        <w:rPr>
+          <w:lang w:val="en-US"/>
+        </w:rPr>
+        <w:t>restoran</w:t>
+      </w:r>
+      <w:proofErr w:type="spellEnd"/>
+      <w:r>
+        <w:rPr>
+          <w:lang w:val="en-US"/>
+        </w:rPr>
+        <w:t xml:space="preserve"> </w:t>
+      </w:r>
+      <w:proofErr w:type="spellStart"/>
+      <w:r>
+        <w:rPr>
+          <w:lang w:val="en-US"/>
+        </w:rPr>
+        <w:t>dengan</w:t>
+      </w:r>
+      <w:proofErr w:type="spellEnd"/>
+      <w:r>
+        <w:rPr>
+          <w:lang w:val="en-US"/>
+        </w:rPr>
+        <w:t xml:space="preserve"> </w:t>
+      </w:r>
+      <w:proofErr w:type="spellStart"/>
+      <w:proofErr w:type="gramStart"/>
+      <w:r>
+        <w:rPr>
+          <w:lang w:val="en-US"/>
+        </w:rPr>
+        <w:t>menggunakan</w:t>
+      </w:r>
+      <w:proofErr w:type="spellEnd"/>
+      <w:r>
+        <w:rPr>
+          <w:lang w:val="en-US"/>
+        </w:rPr>
+        <w:t xml:space="preserve">  </w:t>
       </w:r>
       <w:r>
         <w:rPr>
           <w:i/>
           <w:lang w:val="en-US"/>
         </w:rPr>
-        <w:t xml:space="preserve">Google Maps </w:t>
-      </w:r>
-      <w:r>
-        <w:rPr>
-          <w:lang w:val="en-US"/>
-        </w:rPr>
-        <w:t xml:space="preserve">API dengan metode </w:t>
-      </w:r>
+        <w:t>Google</w:t>
+      </w:r>
+      <w:proofErr w:type="gramEnd"/>
       <w:r>
         <w:rPr>
           <w:i/>
           <w:lang w:val="en-US"/>
         </w:rPr>
+        <w:t xml:space="preserve"> Maps </w:t>
+      </w:r>
+      <w:r>
+        <w:rPr>
+          <w:lang w:val="en-US"/>
+        </w:rPr>
+        <w:t xml:space="preserve">API </w:t>
+      </w:r>
+      <w:proofErr w:type="spellStart"/>
+      <w:r>
+        <w:rPr>
+          <w:lang w:val="en-US"/>
+        </w:rPr>
+        <w:t>dengan</w:t>
+      </w:r>
+      <w:proofErr w:type="spellEnd"/>
+      <w:r>
+        <w:rPr>
+          <w:lang w:val="en-US"/>
+        </w:rPr>
+        <w:t xml:space="preserve"> </w:t>
+      </w:r>
+      <w:proofErr w:type="spellStart"/>
+      <w:r>
+        <w:rPr>
+          <w:lang w:val="en-US"/>
+        </w:rPr>
+        <w:t>metode</w:t>
+      </w:r>
+      <w:proofErr w:type="spellEnd"/>
+      <w:r>
+        <w:rPr>
+          <w:lang w:val="en-US"/>
+        </w:rPr>
+        <w:t xml:space="preserve"> </w:t>
+      </w:r>
+      <w:r>
+        <w:rPr>
+          <w:i/>
+          <w:lang w:val="en-US"/>
+        </w:rPr>
         <w:t>Geocode</w:t>
       </w:r>
       <w:r>
         <w:rPr>
           <w:lang w:val="en-US"/>
         </w:rPr>
-        <w:t xml:space="preserve"> dimana aplikasi akan secara otomatis </w:t>
-      </w:r>
+        <w:t xml:space="preserve"> </w:t>
+      </w:r>
+      <w:proofErr w:type="spellStart"/>
+      <w:r>
+        <w:rPr>
+          <w:lang w:val="en-US"/>
+        </w:rPr>
+        <w:t>dimana</w:t>
+      </w:r>
+      <w:proofErr w:type="spellEnd"/>
+      <w:r>
+        <w:rPr>
+          <w:lang w:val="en-US"/>
+        </w:rPr>
+        <w:t xml:space="preserve"> </w:t>
+      </w:r>
+      <w:proofErr w:type="spellStart"/>
+      <w:r>
+        <w:rPr>
+          <w:lang w:val="en-US"/>
+        </w:rPr>
+        <w:t>aplikasi</w:t>
+      </w:r>
+      <w:proofErr w:type="spellEnd"/>
+      <w:r>
+        <w:rPr>
+          <w:lang w:val="en-US"/>
+        </w:rPr>
+        <w:t xml:space="preserve"> </w:t>
+      </w:r>
+      <w:proofErr w:type="spellStart"/>
+      <w:r>
+        <w:rPr>
+          <w:lang w:val="en-US"/>
+        </w:rPr>
+        <w:t>akan</w:t>
+      </w:r>
+      <w:proofErr w:type="spellEnd"/>
+      <w:r>
+        <w:rPr>
+          <w:lang w:val="en-US"/>
+        </w:rPr>
+        <w:t xml:space="preserve"> </w:t>
+      </w:r>
+      <w:proofErr w:type="spellStart"/>
+      <w:r>
+        <w:rPr>
+          <w:lang w:val="en-US"/>
+        </w:rPr>
+        <w:t>secara</w:t>
+      </w:r>
+      <w:proofErr w:type="spellEnd"/>
+      <w:r>
+        <w:rPr>
+          <w:lang w:val="en-US"/>
+        </w:rPr>
+        <w:t xml:space="preserve"> </w:t>
+      </w:r>
+      <w:proofErr w:type="spellStart"/>
+      <w:r>
+        <w:rPr>
+          <w:lang w:val="en-US"/>
+        </w:rPr>
+        <w:t>otomatis</w:t>
+      </w:r>
+      <w:proofErr w:type="spellEnd"/>
+      <w:r>
+        <w:rPr>
+          <w:lang w:val="en-US"/>
+        </w:rPr>
+        <w:t xml:space="preserve"> </w:t>
+      </w:r>
+      <w:proofErr w:type="spellStart"/>
       <w:r>
         <w:rPr>
           <w:lang w:val="en-US"/>
         </w:rPr>
         <w:lastRenderedPageBreak/>
-        <w:t xml:space="preserve">mengenali meja yang diduduki oleh </w:t>
+        <w:t>mengenali</w:t>
+      </w:r>
+      <w:proofErr w:type="spellEnd"/>
+      <w:r>
+        <w:rPr>
+          <w:lang w:val="en-US"/>
+        </w:rPr>
+        <w:t xml:space="preserve"> </w:t>
+      </w:r>
+      <w:proofErr w:type="spellStart"/>
+      <w:r>
+        <w:rPr>
+          <w:lang w:val="en-US"/>
+        </w:rPr>
+        <w:t>meja</w:t>
+      </w:r>
+      <w:proofErr w:type="spellEnd"/>
+      <w:r>
+        <w:rPr>
+          <w:lang w:val="en-US"/>
+        </w:rPr>
+        <w:t xml:space="preserve"> yang </w:t>
+      </w:r>
+      <w:proofErr w:type="spellStart"/>
+      <w:r>
+        <w:rPr>
+          <w:lang w:val="en-US"/>
+        </w:rPr>
+        <w:t>diduduki</w:t>
+      </w:r>
+      <w:proofErr w:type="spellEnd"/>
+      <w:r>
+        <w:rPr>
+          <w:lang w:val="en-US"/>
+        </w:rPr>
+        <w:t xml:space="preserve"> </w:t>
+      </w:r>
+      <w:proofErr w:type="spellStart"/>
+      <w:r>
+        <w:rPr>
+          <w:lang w:val="en-US"/>
+        </w:rPr>
+        <w:t>oleh</w:t>
+      </w:r>
+      <w:proofErr w:type="spellEnd"/>
+      <w:r>
+        <w:rPr>
+          <w:lang w:val="en-US"/>
+        </w:rPr>
+        <w:t xml:space="preserve"> </w:t>
       </w:r>
       <w:r>
         <w:rPr>
@@ -521,11 +1725,117 @@
         </w:rPr>
         <w:t xml:space="preserve"> .</w:t>
       </w:r>
-      <w:r>
-        <w:rPr>
-          <w:lang w:val="en-US"/>
-        </w:rPr>
-        <w:t xml:space="preserve">Aplikasi ini akan mempermudah pengantar makanan mengenali meja </w:t>
+      <w:proofErr w:type="spellStart"/>
+      <w:r>
+        <w:rPr>
+          <w:lang w:val="en-US"/>
+        </w:rPr>
+        <w:t>Aplikasi</w:t>
+      </w:r>
+      <w:proofErr w:type="spellEnd"/>
+      <w:r>
+        <w:rPr>
+          <w:lang w:val="en-US"/>
+        </w:rPr>
+        <w:t xml:space="preserve"> </w:t>
+      </w:r>
+      <w:proofErr w:type="spellStart"/>
+      <w:r>
+        <w:rPr>
+          <w:lang w:val="en-US"/>
+        </w:rPr>
+        <w:t>ini</w:t>
+      </w:r>
+      <w:proofErr w:type="spellEnd"/>
+      <w:r>
+        <w:rPr>
+          <w:lang w:val="en-US"/>
+        </w:rPr>
+        <w:t xml:space="preserve"> </w:t>
+      </w:r>
+      <w:proofErr w:type="spellStart"/>
+      <w:r>
+        <w:rPr>
+          <w:lang w:val="en-US"/>
+        </w:rPr>
+        <w:t>akan</w:t>
+      </w:r>
+      <w:proofErr w:type="spellEnd"/>
+      <w:r>
+        <w:rPr>
+          <w:lang w:val="en-US"/>
+        </w:rPr>
+        <w:t xml:space="preserve"> </w:t>
+      </w:r>
+      <w:proofErr w:type="spellStart"/>
+      <w:r>
+        <w:rPr>
+          <w:lang w:val="en-US"/>
+        </w:rPr>
+        <w:t>mempermudah</w:t>
+      </w:r>
+      <w:proofErr w:type="spellEnd"/>
+      <w:r>
+        <w:rPr>
+          <w:lang w:val="en-US"/>
+        </w:rPr>
+        <w:t xml:space="preserve"> </w:t>
+      </w:r>
+      <w:proofErr w:type="spellStart"/>
+      <w:r>
+        <w:rPr>
+          <w:lang w:val="en-US"/>
+        </w:rPr>
+        <w:t>pengantar</w:t>
+      </w:r>
+      <w:proofErr w:type="spellEnd"/>
+      <w:r>
+        <w:rPr>
+          <w:lang w:val="en-US"/>
+        </w:rPr>
+        <w:t xml:space="preserve"> </w:t>
+      </w:r>
+      <w:proofErr w:type="spellStart"/>
+      <w:r>
+        <w:rPr>
+          <w:lang w:val="en-US"/>
+        </w:rPr>
+        <w:t>makanan</w:t>
+      </w:r>
+      <w:proofErr w:type="spellEnd"/>
+      <w:r>
+        <w:rPr>
+          <w:lang w:val="en-US"/>
+        </w:rPr>
+        <w:t xml:space="preserve"> </w:t>
+      </w:r>
+      <w:proofErr w:type="spellStart"/>
+      <w:r>
+        <w:rPr>
+          <w:lang w:val="en-US"/>
+        </w:rPr>
+        <w:t>mengenali</w:t>
+      </w:r>
+      <w:proofErr w:type="spellEnd"/>
+      <w:r>
+        <w:rPr>
+          <w:lang w:val="en-US"/>
+        </w:rPr>
+        <w:t xml:space="preserve"> </w:t>
+      </w:r>
+      <w:proofErr w:type="spellStart"/>
+      <w:r>
+        <w:rPr>
+          <w:lang w:val="en-US"/>
+        </w:rPr>
+        <w:t>meja</w:t>
+      </w:r>
+      <w:proofErr w:type="spellEnd"/>
+      <w:r>
+        <w:rPr>
+          <w:lang w:val="en-US"/>
+        </w:rPr>
+        <w:t xml:space="preserve"> </w:t>
       </w:r>
       <w:r>
         <w:rPr>
@@ -538,8 +1848,16 @@
         <w:rPr>
           <w:lang w:val="en-US"/>
         </w:rPr>
-        <w:t xml:space="preserve"> berdasarkan</w:t>
-      </w:r>
+        <w:t xml:space="preserve"> </w:t>
+      </w:r>
+      <w:proofErr w:type="spellStart"/>
+      <w:r>
+        <w:rPr>
+          <w:lang w:val="en-US"/>
+        </w:rPr>
+        <w:t>berdasarkan</w:t>
+      </w:r>
+      <w:proofErr w:type="spellEnd"/>
       <w:r>
         <w:rPr>
           <w:lang w:val="en-US"/>
@@ -557,8 +1875,16 @@
         <w:rPr>
           <w:lang w:val="en-US"/>
         </w:rPr>
-        <w:t xml:space="preserve"> yang dibuat</w:t>
-      </w:r>
+        <w:t xml:space="preserve"> yang </w:t>
+      </w:r>
+      <w:proofErr w:type="spellStart"/>
+      <w:r>
+        <w:rPr>
+          <w:lang w:val="en-US"/>
+        </w:rPr>
+        <w:t>dibuat</w:t>
+      </w:r>
+      <w:proofErr w:type="spellEnd"/>
       <w:r>
         <w:rPr>
           <w:lang w:val="en-US"/>
@@ -569,7 +1895,23 @@
     <w:bookmarkEnd w:id="9"/>
     <w:p>
       <w:r>
-        <w:t xml:space="preserve">Dalam penelitian ini penulis ingin menerapkan system mapping menggunakan </w:t>
+        <w:t xml:space="preserve">Dalam penelitian ini penulis ingin menerapkan </w:t>
+      </w:r>
+      <w:proofErr w:type="spellStart"/>
+      <w:r>
+        <w:t>system</w:t>
+      </w:r>
+      <w:proofErr w:type="spellEnd"/>
+      <w:r>
+        <w:t xml:space="preserve"> </w:t>
+      </w:r>
+      <w:proofErr w:type="spellStart"/>
+      <w:r>
+        <w:t>mapping</w:t>
+      </w:r>
+      <w:proofErr w:type="spellEnd"/>
+      <w:r>
+        <w:t xml:space="preserve"> menggunakan </w:t>
       </w:r>
       <w:r>
         <w:t>koordinat</w:t>
@@ -580,30 +1922,56 @@
       <w:r>
         <w:t xml:space="preserve"> </w:t>
       </w:r>
+      <w:proofErr w:type="spellStart"/>
       <w:r>
         <w:rPr>
           <w:i/>
         </w:rPr>
-        <w:t>Google Maps</w:t>
-      </w:r>
+        <w:t>Google</w:t>
+      </w:r>
+      <w:proofErr w:type="spellEnd"/>
+      <w:r>
+        <w:rPr>
+          <w:i/>
+        </w:rPr>
+        <w:t xml:space="preserve"> </w:t>
+      </w:r>
+      <w:proofErr w:type="spellStart"/>
+      <w:r>
+        <w:rPr>
+          <w:i/>
+        </w:rPr>
+        <w:t>Maps</w:t>
+      </w:r>
+      <w:proofErr w:type="spellEnd"/>
       <w:r>
         <w:t xml:space="preserve"> yang berbasis </w:t>
       </w:r>
+      <w:proofErr w:type="spellStart"/>
       <w:r>
         <w:rPr>
           <w:i/>
         </w:rPr>
-        <w:t xml:space="preserve">longitude </w:t>
+        <w:t>longitude</w:t>
+      </w:r>
+      <w:proofErr w:type="spellEnd"/>
+      <w:r>
+        <w:rPr>
+          <w:i/>
+        </w:rPr>
+        <w:t xml:space="preserve"> </w:t>
       </w:r>
       <w:r>
         <w:t xml:space="preserve">dan </w:t>
       </w:r>
+      <w:proofErr w:type="spellStart"/>
       <w:r>
         <w:rPr>
           <w:i/>
         </w:rPr>
         <w:t>latitude</w:t>
       </w:r>
+      <w:proofErr w:type="spellEnd"/>
       <w:r>
         <w:t xml:space="preserve"> untuk diterapkan di aplikasi sederhana untuk menentukan </w:t>
       </w:r>
@@ -611,14 +1979,40 @@
         <w:t xml:space="preserve">lokasi sebuah meja makan di sebuah restoran </w:t>
       </w:r>
       <w:r>
-        <w:t xml:space="preserve">di daerah Palgading, Ngaglik, Yogyakarta dimana ketika </w:t>
-      </w:r>
+        <w:t xml:space="preserve">di daerah </w:t>
+      </w:r>
+      <w:proofErr w:type="spellStart"/>
+      <w:r>
+        <w:t>Palgading</w:t>
+      </w:r>
+      <w:proofErr w:type="spellEnd"/>
+      <w:r>
+        <w:t xml:space="preserve">, </w:t>
+      </w:r>
+      <w:proofErr w:type="spellStart"/>
+      <w:r>
+        <w:t>Ngaglik</w:t>
+      </w:r>
+      <w:proofErr w:type="spellEnd"/>
+      <w:r>
+        <w:t xml:space="preserve">, Yogyakarta </w:t>
+      </w:r>
+      <w:proofErr w:type="spellStart"/>
+      <w:r>
+        <w:t>dimana</w:t>
+      </w:r>
+      <w:proofErr w:type="spellEnd"/>
+      <w:r>
+        <w:t xml:space="preserve"> ketika </w:t>
+      </w:r>
+      <w:proofErr w:type="spellStart"/>
       <w:r>
         <w:rPr>
           <w:i/>
         </w:rPr>
         <w:t>costumer</w:t>
       </w:r>
+      <w:proofErr w:type="spellEnd"/>
       <w:r>
         <w:t xml:space="preserve"> memesan makanan melalui aplikasi yang dibuat </w:t>
       </w:r>
@@ -628,26 +2022,44 @@
     </w:p>
     <w:p>
       <w:r>
-        <w:t xml:space="preserve">Penulis pertama-tama akan melakukan mapping di objek penelitian dengan </w:t>
+        <w:t xml:space="preserve">Penulis pertama-tama akan melakukan </w:t>
+      </w:r>
+      <w:proofErr w:type="spellStart"/>
+      <w:r>
+        <w:t>mapping</w:t>
+      </w:r>
+      <w:proofErr w:type="spellEnd"/>
+      <w:r>
+        <w:t xml:space="preserve"> di objek penelitian dengan </w:t>
       </w:r>
       <w:r>
         <w:t xml:space="preserve">mencari titik koordinat </w:t>
       </w:r>
+      <w:proofErr w:type="spellStart"/>
       <w:r>
         <w:rPr>
           <w:i/>
         </w:rPr>
-        <w:t xml:space="preserve">latitude </w:t>
+        <w:t>latitude</w:t>
+      </w:r>
+      <w:proofErr w:type="spellEnd"/>
+      <w:r>
+        <w:rPr>
+          <w:i/>
+        </w:rPr>
+        <w:t xml:space="preserve"> </w:t>
       </w:r>
       <w:r>
         <w:t xml:space="preserve">dan </w:t>
       </w:r>
+      <w:proofErr w:type="spellStart"/>
       <w:r>
         <w:rPr>
           <w:i/>
         </w:rPr>
         <w:t>longitude</w:t>
       </w:r>
+      <w:proofErr w:type="spellEnd"/>
       <w:r>
         <w:t xml:space="preserve"> di sekeliling mej</w:t>
       </w:r>
@@ -655,7 +2067,39 @@
         <w:t>a yang digunakan. Titik koordinat akan dicata</w:t>
       </w:r>
       <w:r>
-        <w:t>t di 4 titik sekitar meja makan, yang nanti nya akan dihitung koordinat yang berdad didalam 4 titik tesebut adalah objek meja yang di</w:t>
+        <w:t xml:space="preserve">t di 4 titik sekitar meja makan, yang nanti </w:t>
+      </w:r>
+      <w:proofErr w:type="spellStart"/>
+      <w:r>
+        <w:t>nya</w:t>
+      </w:r>
+      <w:proofErr w:type="spellEnd"/>
+      <w:r>
+        <w:t xml:space="preserve"> akan dihitung koordinat yang </w:t>
+      </w:r>
+      <w:proofErr w:type="spellStart"/>
+      <w:r>
+        <w:t>berdad</w:t>
+      </w:r>
+      <w:proofErr w:type="spellEnd"/>
+      <w:r>
+        <w:t xml:space="preserve"> </w:t>
+      </w:r>
+      <w:proofErr w:type="spellStart"/>
+      <w:r>
+        <w:t>didalam</w:t>
+      </w:r>
+      <w:proofErr w:type="spellEnd"/>
+      <w:r>
+        <w:t xml:space="preserve"> 4 titik </w:t>
+      </w:r>
+      <w:proofErr w:type="spellStart"/>
+      <w:r>
+        <w:t>tesebut</w:t>
+      </w:r>
+      <w:proofErr w:type="spellEnd"/>
+      <w:r>
+        <w:t xml:space="preserve"> adalah objek meja yang di</w:t>
       </w:r>
       <w:r>
         <w:t>siapkan dan dicatat di aplikasi, sehingga aplikasi ini dalam penempatan koordinat meja makan ditentukan secara statis.</w:t>
@@ -663,7 +2107,15 @@
     </w:p>
     <w:p>
       <w:r>
-        <w:t>Setelah diterapkan, maka penulis akan menghitung ke akurasian dalam pendeteksian koordinat yang dilakukan oleh aplikasi lalu akan dinilai apakah metode ini l</w:t>
+        <w:t xml:space="preserve">Setelah diterapkan, maka penulis akan menghitung ke </w:t>
+      </w:r>
+      <w:proofErr w:type="spellStart"/>
+      <w:r>
+        <w:t>akurasian</w:t>
+      </w:r>
+      <w:proofErr w:type="spellEnd"/>
+      <w:r>
+        <w:t xml:space="preserve"> dalam pendeteksian koordinat yang dilakukan oleh aplikasi lalu akan dinilai apakah metode ini l</w:t>
       </w:r>
       <w:r>
         <w:t xml:space="preserve">ayak untuk </w:t>
@@ -699,21 +2151,31 @@
       <w:r>
         <w:t xml:space="preserve">Apakah pengambilan koordinat berdasarkan </w:t>
       </w:r>
+      <w:proofErr w:type="spellStart"/>
       <w:r>
         <w:rPr>
           <w:i/>
         </w:rPr>
-        <w:t xml:space="preserve">latitude </w:t>
+        <w:t>latitude</w:t>
+      </w:r>
+      <w:proofErr w:type="spellEnd"/>
+      <w:r>
+        <w:rPr>
+          <w:i/>
+        </w:rPr>
+        <w:t xml:space="preserve"> </w:t>
       </w:r>
       <w:r>
         <w:t xml:space="preserve">dan </w:t>
       </w:r>
+      <w:proofErr w:type="spellStart"/>
       <w:r>
         <w:rPr>
           <w:i/>
         </w:rPr>
         <w:t>longitude</w:t>
       </w:r>
+      <w:proofErr w:type="spellEnd"/>
       <w:r>
         <w:t xml:space="preserve"> didapat secara akurat ?</w:t>
       </w:r>
@@ -771,7 +2233,15 @@
     </w:p>
     <w:p>
       <w:r>
-        <w:t>Penelitian dilakukan di objek berupa restoran yang menyediakan makanan-makanan seperti soto,bakso dan mi ayam.</w:t>
+        <w:t xml:space="preserve">Penelitian dilakukan di objek berupa restoran yang menyediakan makanan-makanan seperti </w:t>
+      </w:r>
+      <w:proofErr w:type="spellStart"/>
+      <w:r>
+        <w:t>soto</w:t>
+      </w:r>
+      <w:proofErr w:type="spellEnd"/>
+      <w:r>
+        <w:t>,bakso dan mi ayam.</w:t>
       </w:r>
       <w:r>
         <w:t xml:space="preserve"> </w:t>
@@ -807,7 +2277,23 @@
         <w:t>.</w:t>
       </w:r>
       <w:r>
-        <w:t xml:space="preserve"> Objek yang diteliti berada di desa wisata dekat candi Palgading di daerah Ngaglik, Yogyakarta.</w:t>
+        <w:t xml:space="preserve"> Objek yang diteliti berada di desa wisata dekat candi </w:t>
+      </w:r>
+      <w:proofErr w:type="spellStart"/>
+      <w:r>
+        <w:t>Palgading</w:t>
+      </w:r>
+      <w:proofErr w:type="spellEnd"/>
+      <w:r>
+        <w:t xml:space="preserve"> di daerah </w:t>
+      </w:r>
+      <w:proofErr w:type="spellStart"/>
+      <w:r>
+        <w:t>Ngaglik</w:t>
+      </w:r>
+      <w:proofErr w:type="spellEnd"/>
+      <w:r>
+        <w:t>, Yogyakarta.</w:t>
       </w:r>
     </w:p>
     <w:p/>
@@ -834,14 +2320,38 @@
         </w:numPr>
       </w:pPr>
       <w:r>
-        <w:t xml:space="preserve">Untuk mengetahui keakurasian koordinat yang dideteksi menggunakan API </w:t>
-      </w:r>
+        <w:t xml:space="preserve">Untuk mengetahui </w:t>
+      </w:r>
+      <w:proofErr w:type="spellStart"/>
+      <w:r>
+        <w:t>keakurasian</w:t>
+      </w:r>
+      <w:proofErr w:type="spellEnd"/>
+      <w:r>
+        <w:t xml:space="preserve"> koordinat yang dideteksi menggunakan API </w:t>
+      </w:r>
+      <w:proofErr w:type="spellStart"/>
       <w:r>
         <w:rPr>
           <w:i/>
         </w:rPr>
-        <w:t>Google Maps</w:t>
-      </w:r>
+        <w:t>Google</w:t>
+      </w:r>
+      <w:proofErr w:type="spellEnd"/>
+      <w:r>
+        <w:rPr>
+          <w:i/>
+        </w:rPr>
+        <w:t xml:space="preserve"> </w:t>
+      </w:r>
+      <w:proofErr w:type="spellStart"/>
+      <w:r>
+        <w:rPr>
+          <w:i/>
+        </w:rPr>
+        <w:t>Maps</w:t>
+      </w:r>
+      <w:proofErr w:type="spellEnd"/>
       <w:r>
         <w:t xml:space="preserve"> dalam menentukan lokasi.</w:t>
       </w:r>
@@ -912,12 +2422,14 @@
       <w:r>
         <w:t xml:space="preserve">penyedia makanan, rumah makan atau </w:t>
       </w:r>
+      <w:proofErr w:type="spellStart"/>
       <w:r>
         <w:rPr>
           <w:i/>
         </w:rPr>
         <w:t>foodcourt</w:t>
       </w:r>
+      <w:proofErr w:type="spellEnd"/>
       <w:r>
         <w:t xml:space="preserve"> sehingga mengurangi waktu berjalan ke kasir untuk memesan makanan</w:t>
       </w:r>
@@ -927,20 +2439,30 @@
       <w:r>
         <w:t xml:space="preserve">mengantarkan makanan kepada </w:t>
       </w:r>
+      <w:proofErr w:type="spellStart"/>
       <w:r>
         <w:rPr>
           <w:i/>
         </w:rPr>
         <w:t>costumer</w:t>
       </w:r>
+      <w:proofErr w:type="spellEnd"/>
       <w:r>
         <w:t xml:space="preserve"> tanpa harus memastikan pesanan kepada </w:t>
       </w:r>
+      <w:proofErr w:type="spellStart"/>
       <w:r>
         <w:rPr>
           <w:i/>
         </w:rPr>
-        <w:t xml:space="preserve">costumer </w:t>
+        <w:t>costumer</w:t>
+      </w:r>
+      <w:proofErr w:type="spellEnd"/>
+      <w:r>
+        <w:rPr>
+          <w:i/>
+        </w:rPr>
+        <w:t xml:space="preserve"> </w:t>
       </w:r>
       <w:r>
         <w:t>yang sedang duduk. Hasil penelitian ini</w:t>
@@ -954,30 +2476,42 @@
       <w:r>
         <w:t xml:space="preserve">koordinasi </w:t>
       </w:r>
+      <w:proofErr w:type="spellStart"/>
       <w:r>
         <w:rPr>
           <w:i/>
         </w:rPr>
         <w:t>Google</w:t>
       </w:r>
-      <w:r>
-        <w:t xml:space="preserve"> </w:t>
-      </w:r>
+      <w:proofErr w:type="spellEnd"/>
+      <w:r>
+        <w:t xml:space="preserve"> </w:t>
+      </w:r>
+      <w:proofErr w:type="spellStart"/>
       <w:r>
         <w:rPr>
           <w:i/>
         </w:rPr>
-        <w:t xml:space="preserve">Maps </w:t>
+        <w:t>Maps</w:t>
+      </w:r>
+      <w:proofErr w:type="spellEnd"/>
+      <w:r>
+        <w:rPr>
+          <w:i/>
+        </w:rPr>
+        <w:t xml:space="preserve"> </w:t>
       </w:r>
       <w:r>
         <w:t xml:space="preserve">yang digunakan untuk mempermudah mengetahui lokasi </w:t>
       </w:r>
+      <w:proofErr w:type="spellStart"/>
       <w:r>
         <w:rPr>
           <w:i/>
         </w:rPr>
         <w:t>user</w:t>
       </w:r>
+      <w:proofErr w:type="spellEnd"/>
       <w:r>
         <w:t>.</w:t>
       </w:r>
@@ -1014,7 +2548,15 @@
         <w:t xml:space="preserve">developer </w:t>
       </w:r>
       <w:r>
-        <w:t>yang akan menggunakan metode ini dalam menentukan koordinat yang dicari dalam ruang lingkup yang tidak terlalu besar. Dan dapat bermanfaat untuk mempermudah dan mempercepat system pelayanan pemesanan makanan.</w:t>
+        <w:t xml:space="preserve">yang akan menggunakan metode ini dalam menentukan koordinat yang dicari dalam ruang lingkup yang tidak terlalu besar. Dan dapat bermanfaat untuk mempermudah dan mempercepat </w:t>
+      </w:r>
+      <w:proofErr w:type="spellStart"/>
+      <w:r>
+        <w:t>system</w:t>
+      </w:r>
+      <w:proofErr w:type="spellEnd"/>
+      <w:r>
+        <w:t xml:space="preserve"> pelayanan pemesanan makanan.</w:t>
       </w:r>
     </w:p>
     <w:p>
@@ -1032,13 +2574,29 @@
           <w:lang w:val="en-US"/>
         </w:rPr>
       </w:pPr>
+      <w:proofErr w:type="spellStart"/>
       <w:r>
         <w:rPr>
           <w:lang w:val="en-US"/>
         </w:rPr>
         <w:lastRenderedPageBreak/>
-        <w:t>Sistematika Penulisan</w:t>
-      </w:r>
+        <w:t>Sistematika</w:t>
+      </w:r>
+      <w:proofErr w:type="spellEnd"/>
+      <w:r>
+        <w:rPr>
+          <w:lang w:val="en-US"/>
+        </w:rPr>
+        <w:t xml:space="preserve"> </w:t>
+      </w:r>
+      <w:proofErr w:type="spellStart"/>
+      <w:r>
+        <w:rPr>
+          <w:lang w:val="en-US"/>
+        </w:rPr>
+        <w:t>Penulisan</w:t>
+      </w:r>
+      <w:proofErr w:type="spellEnd"/>
     </w:p>
     <w:p>
       <w:pPr>
@@ -1046,11 +2604,189 @@
           <w:lang w:val="en-US"/>
         </w:rPr>
       </w:pPr>
-      <w:r>
-        <w:rPr>
-          <w:lang w:val="en-US"/>
-        </w:rPr>
-        <w:t>Pada skripsi ini, sistematika penulisan dilakukan dengan mengelompokkan materi-materi menjadi beberapa bab berikut:</w:t>
+      <w:proofErr w:type="spellStart"/>
+      <w:r>
+        <w:rPr>
+          <w:lang w:val="en-US"/>
+        </w:rPr>
+        <w:t>Pada</w:t>
+      </w:r>
+      <w:proofErr w:type="spellEnd"/>
+      <w:r>
+        <w:rPr>
+          <w:lang w:val="en-US"/>
+        </w:rPr>
+        <w:t xml:space="preserve"> </w:t>
+      </w:r>
+      <w:proofErr w:type="spellStart"/>
+      <w:r>
+        <w:rPr>
+          <w:lang w:val="en-US"/>
+        </w:rPr>
+        <w:t>skripsi</w:t>
+      </w:r>
+      <w:proofErr w:type="spellEnd"/>
+      <w:r>
+        <w:rPr>
+          <w:lang w:val="en-US"/>
+        </w:rPr>
+        <w:t xml:space="preserve"> </w:t>
+      </w:r>
+      <w:proofErr w:type="spellStart"/>
+      <w:r>
+        <w:rPr>
+          <w:lang w:val="en-US"/>
+        </w:rPr>
+        <w:t>ini</w:t>
+      </w:r>
+      <w:proofErr w:type="spellEnd"/>
+      <w:r>
+        <w:rPr>
+          <w:lang w:val="en-US"/>
+        </w:rPr>
+        <w:t xml:space="preserve">, </w:t>
+      </w:r>
+      <w:proofErr w:type="spellStart"/>
+      <w:r>
+        <w:rPr>
+          <w:lang w:val="en-US"/>
+        </w:rPr>
+        <w:t>sistematika</w:t>
+      </w:r>
+      <w:proofErr w:type="spellEnd"/>
+      <w:r>
+        <w:rPr>
+          <w:lang w:val="en-US"/>
+        </w:rPr>
+        <w:t xml:space="preserve"> </w:t>
+      </w:r>
+      <w:proofErr w:type="spellStart"/>
+      <w:r>
+        <w:rPr>
+          <w:lang w:val="en-US"/>
+        </w:rPr>
+        <w:t>penulisan</w:t>
+      </w:r>
+      <w:proofErr w:type="spellEnd"/>
+      <w:r>
+        <w:rPr>
+          <w:lang w:val="en-US"/>
+        </w:rPr>
+        <w:t xml:space="preserve"> </w:t>
+      </w:r>
+      <w:proofErr w:type="spellStart"/>
+      <w:r>
+        <w:rPr>
+          <w:lang w:val="en-US"/>
+        </w:rPr>
+        <w:t>dilakukan</w:t>
+      </w:r>
+      <w:proofErr w:type="spellEnd"/>
+      <w:r>
+        <w:rPr>
+          <w:lang w:val="en-US"/>
+        </w:rPr>
+        <w:t xml:space="preserve"> </w:t>
+      </w:r>
+      <w:proofErr w:type="spellStart"/>
+      <w:r>
+        <w:rPr>
+          <w:lang w:val="en-US"/>
+        </w:rPr>
+        <w:t>dengan</w:t>
+      </w:r>
+      <w:proofErr w:type="spellEnd"/>
+      <w:r>
+        <w:rPr>
+          <w:lang w:val="en-US"/>
+        </w:rPr>
+        <w:t xml:space="preserve"> </w:t>
+      </w:r>
+      <w:proofErr w:type="spellStart"/>
+      <w:r>
+        <w:rPr>
+          <w:lang w:val="en-US"/>
+        </w:rPr>
+        <w:t>mengelompokkan</w:t>
+      </w:r>
+      <w:proofErr w:type="spellEnd"/>
+      <w:r>
+        <w:rPr>
+          <w:lang w:val="en-US"/>
+        </w:rPr>
+        <w:t xml:space="preserve"> </w:t>
+      </w:r>
+      <w:proofErr w:type="spellStart"/>
+      <w:r>
+        <w:rPr>
+          <w:lang w:val="en-US"/>
+        </w:rPr>
+        <w:t>materi-materi</w:t>
+      </w:r>
+      <w:proofErr w:type="spellEnd"/>
+      <w:r>
+        <w:rPr>
+          <w:lang w:val="en-US"/>
+        </w:rPr>
+        <w:t xml:space="preserve"> </w:t>
+      </w:r>
+      <w:proofErr w:type="spellStart"/>
+      <w:r>
+        <w:rPr>
+          <w:lang w:val="en-US"/>
+        </w:rPr>
+        <w:t>menjadi</w:t>
+      </w:r>
+      <w:proofErr w:type="spellEnd"/>
+      <w:r>
+        <w:rPr>
+          <w:lang w:val="en-US"/>
+        </w:rPr>
+        <w:t xml:space="preserve"> </w:t>
+      </w:r>
+      <w:proofErr w:type="spellStart"/>
+      <w:r>
+        <w:rPr>
+          <w:lang w:val="en-US"/>
+        </w:rPr>
+        <w:t>beberapa</w:t>
+      </w:r>
+      <w:proofErr w:type="spellEnd"/>
+      <w:r>
+        <w:rPr>
+          <w:lang w:val="en-US"/>
+        </w:rPr>
+        <w:t xml:space="preserve"> </w:t>
+      </w:r>
+      <w:proofErr w:type="spellStart"/>
+      <w:proofErr w:type="gramStart"/>
+      <w:r>
+        <w:rPr>
+          <w:lang w:val="en-US"/>
+        </w:rPr>
+        <w:t>bab</w:t>
+      </w:r>
+      <w:proofErr w:type="spellEnd"/>
+      <w:proofErr w:type="gramEnd"/>
+      <w:r>
+        <w:rPr>
+          <w:lang w:val="en-US"/>
+        </w:rPr>
+        <w:t xml:space="preserve"> </w:t>
+      </w:r>
+      <w:proofErr w:type="spellStart"/>
+      <w:r>
+        <w:rPr>
+          <w:lang w:val="en-US"/>
+        </w:rPr>
+        <w:t>berikut</w:t>
+      </w:r>
+      <w:proofErr w:type="spellEnd"/>
+      <w:r>
+        <w:rPr>
+          <w:lang w:val="en-US"/>
+        </w:rPr>
+        <w:t>:</w:t>
       </w:r>
     </w:p>
     <w:p>
@@ -1066,14 +2802,397 @@
           <w:b/>
           <w:lang w:val="en-US"/>
         </w:rPr>
-        <w:t>Bab I : Pendahuluan</w:t>
-      </w:r>
-      <w:r>
-        <w:rPr>
-          <w:lang w:val="en-US"/>
-        </w:rPr>
-        <w:t xml:space="preserve"> : Pada bab ini, dijelaskan informasi umum dari penelitan ini, yaitu : latar belakang penelitian, rumusan masalah, batasan masalah, tujuan penelitian, manfaat penelitian, metode penelitian dan sistematika penulisan</w:t>
-      </w:r>
+        <w:t xml:space="preserve">Bab </w:t>
+      </w:r>
+      <w:proofErr w:type="gramStart"/>
+      <w:r>
+        <w:rPr>
+          <w:b/>
+          <w:lang w:val="en-US"/>
+        </w:rPr>
+        <w:t>I :</w:t>
+      </w:r>
+      <w:proofErr w:type="gramEnd"/>
+      <w:r>
+        <w:rPr>
+          <w:b/>
+          <w:lang w:val="en-US"/>
+        </w:rPr>
+        <w:t xml:space="preserve"> </w:t>
+      </w:r>
+      <w:proofErr w:type="spellStart"/>
+      <w:r>
+        <w:rPr>
+          <w:b/>
+          <w:lang w:val="en-US"/>
+        </w:rPr>
+        <w:t>Pendahuluan</w:t>
+      </w:r>
+      <w:proofErr w:type="spellEnd"/>
+      <w:r>
+        <w:rPr>
+          <w:lang w:val="en-US"/>
+        </w:rPr>
+        <w:t xml:space="preserve"> : </w:t>
+      </w:r>
+      <w:proofErr w:type="spellStart"/>
+      <w:r>
+        <w:rPr>
+          <w:lang w:val="en-US"/>
+        </w:rPr>
+        <w:t>Pada</w:t>
+      </w:r>
+      <w:proofErr w:type="spellEnd"/>
+      <w:r>
+        <w:rPr>
+          <w:lang w:val="en-US"/>
+        </w:rPr>
+        <w:t xml:space="preserve"> </w:t>
+      </w:r>
+      <w:proofErr w:type="spellStart"/>
+      <w:r>
+        <w:rPr>
+          <w:lang w:val="en-US"/>
+        </w:rPr>
+        <w:t>bab</w:t>
+      </w:r>
+      <w:proofErr w:type="spellEnd"/>
+      <w:r>
+        <w:rPr>
+          <w:lang w:val="en-US"/>
+        </w:rPr>
+        <w:t xml:space="preserve"> </w:t>
+      </w:r>
+      <w:proofErr w:type="spellStart"/>
+      <w:r>
+        <w:rPr>
+          <w:lang w:val="en-US"/>
+        </w:rPr>
+        <w:t>ini</w:t>
+      </w:r>
+      <w:proofErr w:type="spellEnd"/>
+      <w:r>
+        <w:rPr>
+          <w:lang w:val="en-US"/>
+        </w:rPr>
+        <w:t xml:space="preserve">, </w:t>
+      </w:r>
+      <w:proofErr w:type="spellStart"/>
+      <w:r>
+        <w:rPr>
+          <w:lang w:val="en-US"/>
+        </w:rPr>
+        <w:t>dijelaskan</w:t>
+      </w:r>
+      <w:proofErr w:type="spellEnd"/>
+      <w:r>
+        <w:rPr>
+          <w:lang w:val="en-US"/>
+        </w:rPr>
+        <w:t xml:space="preserve"> </w:t>
+      </w:r>
+      <w:proofErr w:type="spellStart"/>
+      <w:r>
+        <w:rPr>
+          <w:lang w:val="en-US"/>
+        </w:rPr>
+        <w:t>informasi</w:t>
+      </w:r>
+      <w:proofErr w:type="spellEnd"/>
+      <w:r>
+        <w:rPr>
+          <w:lang w:val="en-US"/>
+        </w:rPr>
+        <w:t xml:space="preserve"> </w:t>
+      </w:r>
+      <w:proofErr w:type="spellStart"/>
+      <w:r>
+        <w:rPr>
+          <w:lang w:val="en-US"/>
+        </w:rPr>
+        <w:t>umum</w:t>
+      </w:r>
+      <w:proofErr w:type="spellEnd"/>
+      <w:r>
+        <w:rPr>
+          <w:lang w:val="en-US"/>
+        </w:rPr>
+        <w:t xml:space="preserve"> </w:t>
+      </w:r>
+      <w:proofErr w:type="spellStart"/>
+      <w:r>
+        <w:rPr>
+          <w:lang w:val="en-US"/>
+        </w:rPr>
+        <w:t>dari</w:t>
+      </w:r>
+      <w:proofErr w:type="spellEnd"/>
+      <w:r>
+        <w:rPr>
+          <w:lang w:val="en-US"/>
+        </w:rPr>
+        <w:t xml:space="preserve"> </w:t>
+      </w:r>
+      <w:proofErr w:type="spellStart"/>
+      <w:r>
+        <w:rPr>
+          <w:lang w:val="en-US"/>
+        </w:rPr>
+        <w:t>penelitan</w:t>
+      </w:r>
+      <w:proofErr w:type="spellEnd"/>
+      <w:r>
+        <w:rPr>
+          <w:lang w:val="en-US"/>
+        </w:rPr>
+        <w:t xml:space="preserve"> </w:t>
+      </w:r>
+      <w:proofErr w:type="spellStart"/>
+      <w:r>
+        <w:rPr>
+          <w:lang w:val="en-US"/>
+        </w:rPr>
+        <w:t>ini</w:t>
+      </w:r>
+      <w:proofErr w:type="spellEnd"/>
+      <w:r>
+        <w:rPr>
+          <w:lang w:val="en-US"/>
+        </w:rPr>
+        <w:t xml:space="preserve">, </w:t>
+      </w:r>
+      <w:proofErr w:type="spellStart"/>
+      <w:r>
+        <w:rPr>
+          <w:lang w:val="en-US"/>
+        </w:rPr>
+        <w:t>yaitu</w:t>
+      </w:r>
+      <w:proofErr w:type="spellEnd"/>
+      <w:r>
+        <w:rPr>
+          <w:lang w:val="en-US"/>
+        </w:rPr>
+        <w:t xml:space="preserve"> : </w:t>
+      </w:r>
+      <w:proofErr w:type="spellStart"/>
+      <w:r>
+        <w:rPr>
+          <w:lang w:val="en-US"/>
+        </w:rPr>
+        <w:t>latar</w:t>
+      </w:r>
+      <w:proofErr w:type="spellEnd"/>
+      <w:r>
+        <w:rPr>
+          <w:lang w:val="en-US"/>
+        </w:rPr>
+        <w:t xml:space="preserve"> </w:t>
+      </w:r>
+      <w:proofErr w:type="spellStart"/>
+      <w:r>
+        <w:rPr>
+          <w:lang w:val="en-US"/>
+        </w:rPr>
+        <w:t>belakang</w:t>
+      </w:r>
+      <w:proofErr w:type="spellEnd"/>
+      <w:r>
+        <w:rPr>
+          <w:lang w:val="en-US"/>
+        </w:rPr>
+        <w:t xml:space="preserve"> </w:t>
+      </w:r>
+      <w:proofErr w:type="spellStart"/>
+      <w:r>
+        <w:rPr>
+          <w:lang w:val="en-US"/>
+        </w:rPr>
+        <w:t>penelitian</w:t>
+      </w:r>
+      <w:proofErr w:type="spellEnd"/>
+      <w:r>
+        <w:rPr>
+          <w:lang w:val="en-US"/>
+        </w:rPr>
+        <w:t xml:space="preserve">, </w:t>
+      </w:r>
+      <w:proofErr w:type="spellStart"/>
+      <w:r>
+        <w:rPr>
+          <w:lang w:val="en-US"/>
+        </w:rPr>
+        <w:t>rumusan</w:t>
+      </w:r>
+      <w:proofErr w:type="spellEnd"/>
+      <w:r>
+        <w:rPr>
+          <w:lang w:val="en-US"/>
+        </w:rPr>
+        <w:t xml:space="preserve"> </w:t>
+      </w:r>
+      <w:proofErr w:type="spellStart"/>
+      <w:r>
+        <w:rPr>
+          <w:lang w:val="en-US"/>
+        </w:rPr>
+        <w:t>masalah</w:t>
+      </w:r>
+      <w:proofErr w:type="spellEnd"/>
+      <w:r>
+        <w:rPr>
+          <w:lang w:val="en-US"/>
+        </w:rPr>
+        <w:t xml:space="preserve">, </w:t>
+      </w:r>
+      <w:proofErr w:type="spellStart"/>
+      <w:r>
+        <w:rPr>
+          <w:lang w:val="en-US"/>
+        </w:rPr>
+        <w:t>batasan</w:t>
+      </w:r>
+      <w:proofErr w:type="spellEnd"/>
+      <w:r>
+        <w:rPr>
+          <w:lang w:val="en-US"/>
+        </w:rPr>
+        <w:t xml:space="preserve"> </w:t>
+      </w:r>
+      <w:proofErr w:type="spellStart"/>
+      <w:r>
+        <w:rPr>
+          <w:lang w:val="en-US"/>
+        </w:rPr>
+        <w:t>masalah</w:t>
+      </w:r>
+      <w:proofErr w:type="spellEnd"/>
+      <w:r>
+        <w:rPr>
+          <w:lang w:val="en-US"/>
+        </w:rPr>
+        <w:t xml:space="preserve">, </w:t>
+      </w:r>
+      <w:proofErr w:type="spellStart"/>
+      <w:r>
+        <w:rPr>
+          <w:lang w:val="en-US"/>
+        </w:rPr>
+        <w:t>tujuan</w:t>
+      </w:r>
+      <w:proofErr w:type="spellEnd"/>
+      <w:r>
+        <w:rPr>
+          <w:lang w:val="en-US"/>
+        </w:rPr>
+        <w:t xml:space="preserve"> </w:t>
+      </w:r>
+      <w:proofErr w:type="spellStart"/>
+      <w:r>
+        <w:rPr>
+          <w:lang w:val="en-US"/>
+        </w:rPr>
+        <w:t>penelitian</w:t>
+      </w:r>
+      <w:proofErr w:type="spellEnd"/>
+      <w:r>
+        <w:rPr>
+          <w:lang w:val="en-US"/>
+        </w:rPr>
+        <w:t xml:space="preserve">, </w:t>
+      </w:r>
+      <w:proofErr w:type="spellStart"/>
+      <w:r>
+        <w:rPr>
+          <w:lang w:val="en-US"/>
+        </w:rPr>
+        <w:t>manfaat</w:t>
+      </w:r>
+      <w:proofErr w:type="spellEnd"/>
+      <w:r>
+        <w:rPr>
+          <w:lang w:val="en-US"/>
+        </w:rPr>
+        <w:t xml:space="preserve"> </w:t>
+      </w:r>
+      <w:proofErr w:type="spellStart"/>
+      <w:r>
+        <w:rPr>
+          <w:lang w:val="en-US"/>
+        </w:rPr>
+        <w:t>penelitian</w:t>
+      </w:r>
+      <w:proofErr w:type="spellEnd"/>
+      <w:r>
+        <w:rPr>
+          <w:lang w:val="en-US"/>
+        </w:rPr>
+        <w:t xml:space="preserve">, </w:t>
+      </w:r>
+      <w:proofErr w:type="spellStart"/>
+      <w:r>
+        <w:rPr>
+          <w:lang w:val="en-US"/>
+        </w:rPr>
+        <w:t>metode</w:t>
+      </w:r>
+      <w:proofErr w:type="spellEnd"/>
+      <w:r>
+        <w:rPr>
+          <w:lang w:val="en-US"/>
+        </w:rPr>
+        <w:t xml:space="preserve"> </w:t>
+      </w:r>
+      <w:proofErr w:type="spellStart"/>
+      <w:r>
+        <w:rPr>
+          <w:lang w:val="en-US"/>
+        </w:rPr>
+        <w:t>penelitian</w:t>
+      </w:r>
+      <w:proofErr w:type="spellEnd"/>
+      <w:r>
+        <w:rPr>
+          <w:lang w:val="en-US"/>
+        </w:rPr>
+        <w:t xml:space="preserve"> </w:t>
+      </w:r>
+      <w:proofErr w:type="spellStart"/>
+      <w:r>
+        <w:rPr>
+          <w:lang w:val="en-US"/>
+        </w:rPr>
+        <w:t>dan</w:t>
+      </w:r>
+      <w:proofErr w:type="spellEnd"/>
+      <w:r>
+        <w:rPr>
+          <w:lang w:val="en-US"/>
+        </w:rPr>
+        <w:t xml:space="preserve"> </w:t>
+      </w:r>
+      <w:proofErr w:type="spellStart"/>
+      <w:r>
+        <w:rPr>
+          <w:lang w:val="en-US"/>
+        </w:rPr>
+        <w:t>sistematika</w:t>
+      </w:r>
+      <w:proofErr w:type="spellEnd"/>
+      <w:r>
+        <w:rPr>
+          <w:lang w:val="en-US"/>
+        </w:rPr>
+        <w:t xml:space="preserve"> </w:t>
+      </w:r>
+      <w:proofErr w:type="spellStart"/>
+      <w:r>
+        <w:rPr>
+          <w:lang w:val="en-US"/>
+        </w:rPr>
+        <w:t>penulisan</w:t>
+      </w:r>
+      <w:proofErr w:type="spellEnd"/>
       <w:r>
         <w:rPr>
           <w:lang w:val="en-US"/>
@@ -1094,7 +3213,15 @@
           <w:b/>
           <w:lang w:val="en-US"/>
         </w:rPr>
-        <w:t xml:space="preserve">Bab II </w:t>
+        <w:t xml:space="preserve">Bab </w:t>
+      </w:r>
+      <w:proofErr w:type="gramStart"/>
+      <w:r>
+        <w:rPr>
+          <w:b/>
+          <w:lang w:val="en-US"/>
+        </w:rPr>
+        <w:t xml:space="preserve">II </w:t>
       </w:r>
       <w:r>
         <w:rPr>
@@ -1102,35 +3229,292 @@
         </w:rPr>
         <w:t>:</w:t>
       </w:r>
-      <w:r>
-        <w:rPr>
-          <w:lang w:val="en-US"/>
-        </w:rPr>
-        <w:t xml:space="preserve"> </w:t>
-      </w:r>
-      <w:r>
-        <w:rPr>
-          <w:lang w:val="en-US"/>
-        </w:rPr>
-        <w:t>Dasar Teori</w:t>
-      </w:r>
-      <w:r>
-        <w:rPr>
-          <w:lang w:val="en-US"/>
-        </w:rPr>
-        <w:t xml:space="preserve"> : Pada bab ini, berisi </w:t>
-      </w:r>
-      <w:r>
-        <w:rPr>
-          <w:lang w:val="en-US"/>
-        </w:rPr>
-        <w:t>perancangan sistem</w:t>
-      </w:r>
-      <w:r>
-        <w:rPr>
-          <w:lang w:val="en-US"/>
-        </w:rPr>
-        <w:t>, landasan teori, penelitian terdahulu, serta hipotesis yang berhubungan dan digunakan dalam penelitian ini.</w:t>
+      <w:proofErr w:type="gramEnd"/>
+      <w:r>
+        <w:rPr>
+          <w:lang w:val="en-US"/>
+        </w:rPr>
+        <w:t xml:space="preserve"> </w:t>
+      </w:r>
+      <w:proofErr w:type="spellStart"/>
+      <w:r>
+        <w:rPr>
+          <w:lang w:val="en-US"/>
+        </w:rPr>
+        <w:t>Dasar</w:t>
+      </w:r>
+      <w:proofErr w:type="spellEnd"/>
+      <w:r>
+        <w:rPr>
+          <w:lang w:val="en-US"/>
+        </w:rPr>
+        <w:t xml:space="preserve"> </w:t>
+      </w:r>
+      <w:proofErr w:type="spellStart"/>
+      <w:r>
+        <w:rPr>
+          <w:lang w:val="en-US"/>
+        </w:rPr>
+        <w:t>Teori</w:t>
+      </w:r>
+      <w:proofErr w:type="spellEnd"/>
+      <w:r>
+        <w:rPr>
+          <w:lang w:val="en-US"/>
+        </w:rPr>
+        <w:t xml:space="preserve"> : </w:t>
+      </w:r>
+      <w:proofErr w:type="spellStart"/>
+      <w:r>
+        <w:rPr>
+          <w:lang w:val="en-US"/>
+        </w:rPr>
+        <w:t>Pada</w:t>
+      </w:r>
+      <w:proofErr w:type="spellEnd"/>
+      <w:r>
+        <w:rPr>
+          <w:lang w:val="en-US"/>
+        </w:rPr>
+        <w:t xml:space="preserve"> </w:t>
+      </w:r>
+      <w:proofErr w:type="spellStart"/>
+      <w:r>
+        <w:rPr>
+          <w:lang w:val="en-US"/>
+        </w:rPr>
+        <w:t>bab</w:t>
+      </w:r>
+      <w:proofErr w:type="spellEnd"/>
+      <w:r>
+        <w:rPr>
+          <w:lang w:val="en-US"/>
+        </w:rPr>
+        <w:t xml:space="preserve"> </w:t>
+      </w:r>
+      <w:proofErr w:type="spellStart"/>
+      <w:r>
+        <w:rPr>
+          <w:lang w:val="en-US"/>
+        </w:rPr>
+        <w:t>ini</w:t>
+      </w:r>
+      <w:proofErr w:type="spellEnd"/>
+      <w:r>
+        <w:rPr>
+          <w:lang w:val="en-US"/>
+        </w:rPr>
+        <w:t xml:space="preserve">, </w:t>
+      </w:r>
+      <w:proofErr w:type="spellStart"/>
+      <w:r>
+        <w:rPr>
+          <w:lang w:val="en-US"/>
+        </w:rPr>
+        <w:t>berisi</w:t>
+      </w:r>
+      <w:proofErr w:type="spellEnd"/>
+      <w:r>
+        <w:rPr>
+          <w:lang w:val="en-US"/>
+        </w:rPr>
+        <w:t xml:space="preserve"> </w:t>
+      </w:r>
+      <w:proofErr w:type="spellStart"/>
+      <w:r>
+        <w:rPr>
+          <w:lang w:val="en-US"/>
+        </w:rPr>
+        <w:t>perancangan</w:t>
+      </w:r>
+      <w:proofErr w:type="spellEnd"/>
+      <w:r>
+        <w:rPr>
+          <w:lang w:val="en-US"/>
+        </w:rPr>
+        <w:t xml:space="preserve"> </w:t>
+      </w:r>
+      <w:proofErr w:type="spellStart"/>
+      <w:r>
+        <w:rPr>
+          <w:lang w:val="en-US"/>
+        </w:rPr>
+        <w:t>sistem</w:t>
+      </w:r>
+      <w:proofErr w:type="spellEnd"/>
+      <w:r>
+        <w:rPr>
+          <w:lang w:val="en-US"/>
+        </w:rPr>
+        <w:t xml:space="preserve">, </w:t>
+      </w:r>
+      <w:proofErr w:type="spellStart"/>
+      <w:r>
+        <w:rPr>
+          <w:lang w:val="en-US"/>
+        </w:rPr>
+        <w:t>landasan</w:t>
+      </w:r>
+      <w:proofErr w:type="spellEnd"/>
+      <w:r>
+        <w:rPr>
+          <w:lang w:val="en-US"/>
+        </w:rPr>
+        <w:t xml:space="preserve"> </w:t>
+      </w:r>
+      <w:proofErr w:type="spellStart"/>
+      <w:r>
+        <w:rPr>
+          <w:lang w:val="en-US"/>
+        </w:rPr>
+        <w:t>teori</w:t>
+      </w:r>
+      <w:proofErr w:type="spellEnd"/>
+      <w:r>
+        <w:rPr>
+          <w:lang w:val="en-US"/>
+        </w:rPr>
+        <w:t xml:space="preserve">, </w:t>
+      </w:r>
+      <w:proofErr w:type="spellStart"/>
+      <w:r>
+        <w:rPr>
+          <w:lang w:val="en-US"/>
+        </w:rPr>
+        <w:t>penelitian</w:t>
+      </w:r>
+      <w:proofErr w:type="spellEnd"/>
+      <w:r>
+        <w:rPr>
+          <w:lang w:val="en-US"/>
+        </w:rPr>
+        <w:t xml:space="preserve"> </w:t>
+      </w:r>
+      <w:proofErr w:type="spellStart"/>
+      <w:r>
+        <w:rPr>
+          <w:lang w:val="en-US"/>
+        </w:rPr>
+        <w:t>terdahulu</w:t>
+      </w:r>
+      <w:proofErr w:type="spellEnd"/>
+      <w:r>
+        <w:rPr>
+          <w:lang w:val="en-US"/>
+        </w:rPr>
+        <w:t xml:space="preserve">, </w:t>
+      </w:r>
+      <w:proofErr w:type="spellStart"/>
+      <w:r>
+        <w:rPr>
+          <w:lang w:val="en-US"/>
+        </w:rPr>
+        <w:t>serta</w:t>
+      </w:r>
+      <w:proofErr w:type="spellEnd"/>
+      <w:r>
+        <w:rPr>
+          <w:lang w:val="en-US"/>
+        </w:rPr>
+        <w:t xml:space="preserve"> </w:t>
+      </w:r>
+      <w:proofErr w:type="spellStart"/>
+      <w:r>
+        <w:rPr>
+          <w:lang w:val="en-US"/>
+        </w:rPr>
+        <w:t>hipotesis</w:t>
+      </w:r>
+      <w:proofErr w:type="spellEnd"/>
+      <w:r>
+        <w:rPr>
+          <w:lang w:val="en-US"/>
+        </w:rPr>
+        <w:t xml:space="preserve"> yang </w:t>
+      </w:r>
+      <w:proofErr w:type="spellStart"/>
+      <w:r>
+        <w:rPr>
+          <w:lang w:val="en-US"/>
+        </w:rPr>
+        <w:t>berhubungan</w:t>
+      </w:r>
+      <w:proofErr w:type="spellEnd"/>
+      <w:r>
+        <w:rPr>
+          <w:lang w:val="en-US"/>
+        </w:rPr>
+        <w:t xml:space="preserve"> </w:t>
+      </w:r>
+      <w:proofErr w:type="spellStart"/>
+      <w:r>
+        <w:rPr>
+          <w:lang w:val="en-US"/>
+        </w:rPr>
+        <w:t>dan</w:t>
+      </w:r>
+      <w:proofErr w:type="spellEnd"/>
+      <w:r>
+        <w:rPr>
+          <w:lang w:val="en-US"/>
+        </w:rPr>
+        <w:t xml:space="preserve"> </w:t>
+      </w:r>
+      <w:proofErr w:type="spellStart"/>
+      <w:r>
+        <w:rPr>
+          <w:lang w:val="en-US"/>
+        </w:rPr>
+        <w:t>digunakan</w:t>
+      </w:r>
+      <w:proofErr w:type="spellEnd"/>
+      <w:r>
+        <w:rPr>
+          <w:lang w:val="en-US"/>
+        </w:rPr>
+        <w:t xml:space="preserve"> </w:t>
+      </w:r>
+      <w:proofErr w:type="spellStart"/>
+      <w:r>
+        <w:rPr>
+          <w:lang w:val="en-US"/>
+        </w:rPr>
+        <w:t>dalam</w:t>
+      </w:r>
+      <w:proofErr w:type="spellEnd"/>
+      <w:r>
+        <w:rPr>
+          <w:lang w:val="en-US"/>
+        </w:rPr>
+        <w:t xml:space="preserve"> </w:t>
+      </w:r>
+      <w:proofErr w:type="spellStart"/>
+      <w:r>
+        <w:rPr>
+          <w:lang w:val="en-US"/>
+        </w:rPr>
+        <w:t>penelitian</w:t>
+      </w:r>
+      <w:proofErr w:type="spellEnd"/>
+      <w:r>
+        <w:rPr>
+          <w:lang w:val="en-US"/>
+        </w:rPr>
+        <w:t xml:space="preserve"> </w:t>
+      </w:r>
+      <w:proofErr w:type="spellStart"/>
+      <w:r>
+        <w:rPr>
+          <w:lang w:val="en-US"/>
+        </w:rPr>
+        <w:t>ini</w:t>
+      </w:r>
+      <w:proofErr w:type="spellEnd"/>
+      <w:r>
+        <w:rPr>
+          <w:lang w:val="en-US"/>
+        </w:rPr>
+        <w:t>.</w:t>
       </w:r>
     </w:p>
     <w:p>
@@ -1146,7 +3530,15 @@
           <w:b/>
           <w:lang w:val="en-US"/>
         </w:rPr>
-        <w:t xml:space="preserve">Bab III </w:t>
+        <w:t xml:space="preserve">Bab </w:t>
+      </w:r>
+      <w:proofErr w:type="gramStart"/>
+      <w:r>
+        <w:rPr>
+          <w:b/>
+          <w:lang w:val="en-US"/>
+        </w:rPr>
+        <w:t xml:space="preserve">III </w:t>
       </w:r>
       <w:r>
         <w:rPr>
@@ -1154,41 +3546,332 @@
         </w:rPr>
         <w:t>:</w:t>
       </w:r>
-      <w:r>
-        <w:rPr>
-          <w:lang w:val="en-US"/>
-        </w:rPr>
-        <w:t xml:space="preserve"> Metodologi Penelitian : Pada bab ini, berisikan bagaimana cara pengambilan dan peng</w:t>
-      </w:r>
-      <w:r>
-        <w:rPr>
-          <w:lang w:val="en-US"/>
-        </w:rPr>
-        <w:t xml:space="preserve">olahan data pada penelitian ini. Juga dijelaskan alur </w:t>
-      </w:r>
-      <w:r>
-        <w:rPr>
-          <w:lang w:val="en-US"/>
-        </w:rPr>
-        <w:t>perancangan pengembangan</w:t>
-      </w:r>
+      <w:proofErr w:type="gramEnd"/>
+      <w:r>
+        <w:rPr>
+          <w:lang w:val="en-US"/>
+        </w:rPr>
+        <w:t xml:space="preserve"> </w:t>
+      </w:r>
+      <w:proofErr w:type="spellStart"/>
+      <w:r>
+        <w:rPr>
+          <w:lang w:val="en-US"/>
+        </w:rPr>
+        <w:t>Metodologi</w:t>
+      </w:r>
+      <w:proofErr w:type="spellEnd"/>
+      <w:r>
+        <w:rPr>
+          <w:lang w:val="en-US"/>
+        </w:rPr>
+        <w:t xml:space="preserve"> </w:t>
+      </w:r>
+      <w:proofErr w:type="spellStart"/>
+      <w:r>
+        <w:rPr>
+          <w:lang w:val="en-US"/>
+        </w:rPr>
+        <w:t>Penelitian</w:t>
+      </w:r>
+      <w:proofErr w:type="spellEnd"/>
+      <w:r>
+        <w:rPr>
+          <w:lang w:val="en-US"/>
+        </w:rPr>
+        <w:t xml:space="preserve"> : </w:t>
+      </w:r>
+      <w:proofErr w:type="spellStart"/>
+      <w:r>
+        <w:rPr>
+          <w:lang w:val="en-US"/>
+        </w:rPr>
+        <w:t>Pada</w:t>
+      </w:r>
+      <w:proofErr w:type="spellEnd"/>
+      <w:r>
+        <w:rPr>
+          <w:lang w:val="en-US"/>
+        </w:rPr>
+        <w:t xml:space="preserve"> </w:t>
+      </w:r>
+      <w:proofErr w:type="spellStart"/>
+      <w:r>
+        <w:rPr>
+          <w:lang w:val="en-US"/>
+        </w:rPr>
+        <w:t>bab</w:t>
+      </w:r>
+      <w:proofErr w:type="spellEnd"/>
+      <w:r>
+        <w:rPr>
+          <w:lang w:val="en-US"/>
+        </w:rPr>
+        <w:t xml:space="preserve"> </w:t>
+      </w:r>
+      <w:proofErr w:type="spellStart"/>
+      <w:r>
+        <w:rPr>
+          <w:lang w:val="en-US"/>
+        </w:rPr>
+        <w:t>ini</w:t>
+      </w:r>
+      <w:proofErr w:type="spellEnd"/>
       <w:r>
         <w:rPr>
           <w:lang w:val="en-US"/>
         </w:rPr>
         <w:t xml:space="preserve">, </w:t>
       </w:r>
-      <w:r>
-        <w:rPr>
-          <w:lang w:val="en-US"/>
-        </w:rPr>
-        <w:t>desain modelin</w:t>
-      </w:r>
-      <w:r>
-        <w:rPr>
-          <w:lang w:val="en-US"/>
-        </w:rPr>
-        <w:t>g aplikasi, implementasi metode.</w:t>
+      <w:proofErr w:type="spellStart"/>
+      <w:r>
+        <w:rPr>
+          <w:lang w:val="en-US"/>
+        </w:rPr>
+        <w:t>berisikan</w:t>
+      </w:r>
+      <w:proofErr w:type="spellEnd"/>
+      <w:r>
+        <w:rPr>
+          <w:lang w:val="en-US"/>
+        </w:rPr>
+        <w:t xml:space="preserve"> </w:t>
+      </w:r>
+      <w:proofErr w:type="spellStart"/>
+      <w:r>
+        <w:rPr>
+          <w:lang w:val="en-US"/>
+        </w:rPr>
+        <w:t>bagaimana</w:t>
+      </w:r>
+      <w:proofErr w:type="spellEnd"/>
+      <w:r>
+        <w:rPr>
+          <w:lang w:val="en-US"/>
+        </w:rPr>
+        <w:t xml:space="preserve"> </w:t>
+      </w:r>
+      <w:proofErr w:type="spellStart"/>
+      <w:r>
+        <w:rPr>
+          <w:lang w:val="en-US"/>
+        </w:rPr>
+        <w:t>cara</w:t>
+      </w:r>
+      <w:proofErr w:type="spellEnd"/>
+      <w:r>
+        <w:rPr>
+          <w:lang w:val="en-US"/>
+        </w:rPr>
+        <w:t xml:space="preserve"> </w:t>
+      </w:r>
+      <w:proofErr w:type="spellStart"/>
+      <w:r>
+        <w:rPr>
+          <w:lang w:val="en-US"/>
+        </w:rPr>
+        <w:t>pengambilan</w:t>
+      </w:r>
+      <w:proofErr w:type="spellEnd"/>
+      <w:r>
+        <w:rPr>
+          <w:lang w:val="en-US"/>
+        </w:rPr>
+        <w:t xml:space="preserve"> </w:t>
+      </w:r>
+      <w:proofErr w:type="spellStart"/>
+      <w:r>
+        <w:rPr>
+          <w:lang w:val="en-US"/>
+        </w:rPr>
+        <w:t>dan</w:t>
+      </w:r>
+      <w:proofErr w:type="spellEnd"/>
+      <w:r>
+        <w:rPr>
+          <w:lang w:val="en-US"/>
+        </w:rPr>
+        <w:t xml:space="preserve"> </w:t>
+      </w:r>
+      <w:proofErr w:type="spellStart"/>
+      <w:r>
+        <w:rPr>
+          <w:lang w:val="en-US"/>
+        </w:rPr>
+        <w:t>peng</w:t>
+      </w:r>
+      <w:r>
+        <w:rPr>
+          <w:lang w:val="en-US"/>
+        </w:rPr>
+        <w:t>olahan</w:t>
+      </w:r>
+      <w:proofErr w:type="spellEnd"/>
+      <w:r>
+        <w:rPr>
+          <w:lang w:val="en-US"/>
+        </w:rPr>
+        <w:t xml:space="preserve"> data </w:t>
+      </w:r>
+      <w:proofErr w:type="spellStart"/>
+      <w:r>
+        <w:rPr>
+          <w:lang w:val="en-US"/>
+        </w:rPr>
+        <w:t>pada</w:t>
+      </w:r>
+      <w:proofErr w:type="spellEnd"/>
+      <w:r>
+        <w:rPr>
+          <w:lang w:val="en-US"/>
+        </w:rPr>
+        <w:t xml:space="preserve"> </w:t>
+      </w:r>
+      <w:proofErr w:type="spellStart"/>
+      <w:r>
+        <w:rPr>
+          <w:lang w:val="en-US"/>
+        </w:rPr>
+        <w:t>penelitian</w:t>
+      </w:r>
+      <w:proofErr w:type="spellEnd"/>
+      <w:r>
+        <w:rPr>
+          <w:lang w:val="en-US"/>
+        </w:rPr>
+        <w:t xml:space="preserve"> </w:t>
+      </w:r>
+      <w:proofErr w:type="spellStart"/>
+      <w:r>
+        <w:rPr>
+          <w:lang w:val="en-US"/>
+        </w:rPr>
+        <w:t>ini</w:t>
+      </w:r>
+      <w:proofErr w:type="spellEnd"/>
+      <w:r>
+        <w:rPr>
+          <w:lang w:val="en-US"/>
+        </w:rPr>
+        <w:t xml:space="preserve">. Juga </w:t>
+      </w:r>
+      <w:proofErr w:type="spellStart"/>
+      <w:r>
+        <w:rPr>
+          <w:lang w:val="en-US"/>
+        </w:rPr>
+        <w:t>dijelaskan</w:t>
+      </w:r>
+      <w:proofErr w:type="spellEnd"/>
+      <w:r>
+        <w:rPr>
+          <w:lang w:val="en-US"/>
+        </w:rPr>
+        <w:t xml:space="preserve"> </w:t>
+      </w:r>
+      <w:proofErr w:type="spellStart"/>
+      <w:r>
+        <w:rPr>
+          <w:lang w:val="en-US"/>
+        </w:rPr>
+        <w:t>alur</w:t>
+      </w:r>
+      <w:proofErr w:type="spellEnd"/>
+      <w:r>
+        <w:rPr>
+          <w:lang w:val="en-US"/>
+        </w:rPr>
+        <w:t xml:space="preserve"> </w:t>
+      </w:r>
+      <w:proofErr w:type="spellStart"/>
+      <w:r>
+        <w:rPr>
+          <w:lang w:val="en-US"/>
+        </w:rPr>
+        <w:t>perancangan</w:t>
+      </w:r>
+      <w:proofErr w:type="spellEnd"/>
+      <w:r>
+        <w:rPr>
+          <w:lang w:val="en-US"/>
+        </w:rPr>
+        <w:t xml:space="preserve"> </w:t>
+      </w:r>
+      <w:proofErr w:type="spellStart"/>
+      <w:r>
+        <w:rPr>
+          <w:lang w:val="en-US"/>
+        </w:rPr>
+        <w:t>pengembangan</w:t>
+      </w:r>
+      <w:proofErr w:type="spellEnd"/>
+      <w:r>
+        <w:rPr>
+          <w:lang w:val="en-US"/>
+        </w:rPr>
+        <w:t xml:space="preserve">, </w:t>
+      </w:r>
+      <w:proofErr w:type="spellStart"/>
+      <w:r>
+        <w:rPr>
+          <w:lang w:val="en-US"/>
+        </w:rPr>
+        <w:t>desain</w:t>
+      </w:r>
+      <w:proofErr w:type="spellEnd"/>
+      <w:r>
+        <w:rPr>
+          <w:lang w:val="en-US"/>
+        </w:rPr>
+        <w:t xml:space="preserve"> modelin</w:t>
+      </w:r>
+      <w:r>
+        <w:rPr>
+          <w:lang w:val="en-US"/>
+        </w:rPr>
+        <w:t xml:space="preserve">g </w:t>
+      </w:r>
+      <w:proofErr w:type="spellStart"/>
+      <w:r>
+        <w:rPr>
+          <w:lang w:val="en-US"/>
+        </w:rPr>
+        <w:t>aplikasi</w:t>
+      </w:r>
+      <w:proofErr w:type="spellEnd"/>
+      <w:r>
+        <w:rPr>
+          <w:lang w:val="en-US"/>
+        </w:rPr>
+        <w:t xml:space="preserve">, </w:t>
+      </w:r>
+      <w:proofErr w:type="spellStart"/>
+      <w:r>
+        <w:rPr>
+          <w:lang w:val="en-US"/>
+        </w:rPr>
+        <w:t>implementasi</w:t>
+      </w:r>
+      <w:proofErr w:type="spellEnd"/>
+      <w:r>
+        <w:rPr>
+          <w:lang w:val="en-US"/>
+        </w:rPr>
+        <w:t xml:space="preserve"> </w:t>
+      </w:r>
+      <w:proofErr w:type="spellStart"/>
+      <w:r>
+        <w:rPr>
+          <w:lang w:val="en-US"/>
+        </w:rPr>
+        <w:t>metode</w:t>
+      </w:r>
+      <w:proofErr w:type="spellEnd"/>
+      <w:r>
+        <w:rPr>
+          <w:lang w:val="en-US"/>
+        </w:rPr>
+        <w:t>.</w:t>
       </w:r>
     </w:p>
     <w:p>
@@ -1204,7 +3887,15 @@
           <w:b/>
           <w:lang w:val="en-US"/>
         </w:rPr>
-        <w:t xml:space="preserve">Bab IV </w:t>
+        <w:t xml:space="preserve">Bab </w:t>
+      </w:r>
+      <w:proofErr w:type="gramStart"/>
+      <w:r>
+        <w:rPr>
+          <w:b/>
+          <w:lang w:val="en-US"/>
+        </w:rPr>
+        <w:t xml:space="preserve">IV </w:t>
       </w:r>
       <w:r>
         <w:rPr>
@@ -1212,17 +3903,306 @@
         </w:rPr>
         <w:t>:</w:t>
       </w:r>
-      <w:r>
-        <w:rPr>
-          <w:lang w:val="en-US"/>
-        </w:rPr>
-        <w:t xml:space="preserve"> Hasil dan pembahasan : Pada bab ini, berisikan tentang bagaiman hasil dari penerapan aplikasi pada objek, dan dihitung akurasi pendeteksian </w:t>
-      </w:r>
-      <w:r>
-        <w:rPr>
-          <w:lang w:val="en-US"/>
-        </w:rPr>
-        <w:t xml:space="preserve">lokasi meja </w:t>
+      <w:proofErr w:type="gramEnd"/>
+      <w:r>
+        <w:rPr>
+          <w:lang w:val="en-US"/>
+        </w:rPr>
+        <w:t xml:space="preserve"> </w:t>
+      </w:r>
+      <w:proofErr w:type="spellStart"/>
+      <w:r>
+        <w:rPr>
+          <w:lang w:val="en-US"/>
+        </w:rPr>
+        <w:t>Hasil</w:t>
+      </w:r>
+      <w:proofErr w:type="spellEnd"/>
+      <w:r>
+        <w:rPr>
+          <w:lang w:val="en-US"/>
+        </w:rPr>
+        <w:t xml:space="preserve"> </w:t>
+      </w:r>
+      <w:proofErr w:type="spellStart"/>
+      <w:r>
+        <w:rPr>
+          <w:lang w:val="en-US"/>
+        </w:rPr>
+        <w:t>dan</w:t>
+      </w:r>
+      <w:proofErr w:type="spellEnd"/>
+      <w:r>
+        <w:rPr>
+          <w:lang w:val="en-US"/>
+        </w:rPr>
+        <w:t xml:space="preserve"> </w:t>
+      </w:r>
+      <w:proofErr w:type="spellStart"/>
+      <w:r>
+        <w:rPr>
+          <w:lang w:val="en-US"/>
+        </w:rPr>
+        <w:t>pembahasan</w:t>
+      </w:r>
+      <w:proofErr w:type="spellEnd"/>
+      <w:r>
+        <w:rPr>
+          <w:lang w:val="en-US"/>
+        </w:rPr>
+        <w:t xml:space="preserve"> : </w:t>
+      </w:r>
+      <w:proofErr w:type="spellStart"/>
+      <w:r>
+        <w:rPr>
+          <w:lang w:val="en-US"/>
+        </w:rPr>
+        <w:t>Pada</w:t>
+      </w:r>
+      <w:proofErr w:type="spellEnd"/>
+      <w:r>
+        <w:rPr>
+          <w:lang w:val="en-US"/>
+        </w:rPr>
+        <w:t xml:space="preserve"> </w:t>
+      </w:r>
+      <w:proofErr w:type="spellStart"/>
+      <w:r>
+        <w:rPr>
+          <w:lang w:val="en-US"/>
+        </w:rPr>
+        <w:t>bab</w:t>
+      </w:r>
+      <w:proofErr w:type="spellEnd"/>
+      <w:r>
+        <w:rPr>
+          <w:lang w:val="en-US"/>
+        </w:rPr>
+        <w:t xml:space="preserve"> </w:t>
+      </w:r>
+      <w:proofErr w:type="spellStart"/>
+      <w:r>
+        <w:rPr>
+          <w:lang w:val="en-US"/>
+        </w:rPr>
+        <w:t>ini</w:t>
+      </w:r>
+      <w:proofErr w:type="spellEnd"/>
+      <w:r>
+        <w:rPr>
+          <w:lang w:val="en-US"/>
+        </w:rPr>
+        <w:t xml:space="preserve">, </w:t>
+      </w:r>
+      <w:proofErr w:type="spellStart"/>
+      <w:r>
+        <w:rPr>
+          <w:lang w:val="en-US"/>
+        </w:rPr>
+        <w:t>berisikan</w:t>
+      </w:r>
+      <w:proofErr w:type="spellEnd"/>
+      <w:r>
+        <w:rPr>
+          <w:lang w:val="en-US"/>
+        </w:rPr>
+        <w:t xml:space="preserve"> </w:t>
+      </w:r>
+      <w:proofErr w:type="spellStart"/>
+      <w:r>
+        <w:rPr>
+          <w:lang w:val="en-US"/>
+        </w:rPr>
+        <w:t>tentang</w:t>
+      </w:r>
+      <w:proofErr w:type="spellEnd"/>
+      <w:r>
+        <w:rPr>
+          <w:lang w:val="en-US"/>
+        </w:rPr>
+        <w:t xml:space="preserve"> </w:t>
+      </w:r>
+      <w:proofErr w:type="spellStart"/>
+      <w:r>
+        <w:rPr>
+          <w:lang w:val="en-US"/>
+        </w:rPr>
+        <w:t>bagaiman</w:t>
+      </w:r>
+      <w:proofErr w:type="spellEnd"/>
+      <w:r>
+        <w:rPr>
+          <w:lang w:val="en-US"/>
+        </w:rPr>
+        <w:t xml:space="preserve"> </w:t>
+      </w:r>
+      <w:proofErr w:type="spellStart"/>
+      <w:r>
+        <w:rPr>
+          <w:lang w:val="en-US"/>
+        </w:rPr>
+        <w:t>hasil</w:t>
+      </w:r>
+      <w:proofErr w:type="spellEnd"/>
+      <w:r>
+        <w:rPr>
+          <w:lang w:val="en-US"/>
+        </w:rPr>
+        <w:t xml:space="preserve"> </w:t>
+      </w:r>
+      <w:proofErr w:type="spellStart"/>
+      <w:r>
+        <w:rPr>
+          <w:lang w:val="en-US"/>
+        </w:rPr>
+        <w:t>dari</w:t>
+      </w:r>
+      <w:proofErr w:type="spellEnd"/>
+      <w:r>
+        <w:rPr>
+          <w:lang w:val="en-US"/>
+        </w:rPr>
+        <w:t xml:space="preserve"> </w:t>
+      </w:r>
+      <w:proofErr w:type="spellStart"/>
+      <w:r>
+        <w:rPr>
+          <w:lang w:val="en-US"/>
+        </w:rPr>
+        <w:t>penerapan</w:t>
+      </w:r>
+      <w:proofErr w:type="spellEnd"/>
+      <w:r>
+        <w:rPr>
+          <w:lang w:val="en-US"/>
+        </w:rPr>
+        <w:t xml:space="preserve"> </w:t>
+      </w:r>
+      <w:proofErr w:type="spellStart"/>
+      <w:r>
+        <w:rPr>
+          <w:lang w:val="en-US"/>
+        </w:rPr>
+        <w:t>aplikasi</w:t>
+      </w:r>
+      <w:proofErr w:type="spellEnd"/>
+      <w:r>
+        <w:rPr>
+          <w:lang w:val="en-US"/>
+        </w:rPr>
+        <w:t xml:space="preserve"> </w:t>
+      </w:r>
+      <w:proofErr w:type="spellStart"/>
+      <w:r>
+        <w:rPr>
+          <w:lang w:val="en-US"/>
+        </w:rPr>
+        <w:t>pada</w:t>
+      </w:r>
+      <w:proofErr w:type="spellEnd"/>
+      <w:r>
+        <w:rPr>
+          <w:lang w:val="en-US"/>
+        </w:rPr>
+        <w:t xml:space="preserve"> </w:t>
+      </w:r>
+      <w:proofErr w:type="spellStart"/>
+      <w:r>
+        <w:rPr>
+          <w:lang w:val="en-US"/>
+        </w:rPr>
+        <w:t>objek</w:t>
+      </w:r>
+      <w:proofErr w:type="spellEnd"/>
+      <w:r>
+        <w:rPr>
+          <w:lang w:val="en-US"/>
+        </w:rPr>
+        <w:t xml:space="preserve">, </w:t>
+      </w:r>
+      <w:proofErr w:type="spellStart"/>
+      <w:r>
+        <w:rPr>
+          <w:lang w:val="en-US"/>
+        </w:rPr>
+        <w:t>dan</w:t>
+      </w:r>
+      <w:proofErr w:type="spellEnd"/>
+      <w:r>
+        <w:rPr>
+          <w:lang w:val="en-US"/>
+        </w:rPr>
+        <w:t xml:space="preserve"> </w:t>
+      </w:r>
+      <w:proofErr w:type="spellStart"/>
+      <w:r>
+        <w:rPr>
+          <w:lang w:val="en-US"/>
+        </w:rPr>
+        <w:t>dihitung</w:t>
+      </w:r>
+      <w:proofErr w:type="spellEnd"/>
+      <w:r>
+        <w:rPr>
+          <w:lang w:val="en-US"/>
+        </w:rPr>
+        <w:t xml:space="preserve"> </w:t>
+      </w:r>
+      <w:proofErr w:type="spellStart"/>
+      <w:r>
+        <w:rPr>
+          <w:lang w:val="en-US"/>
+        </w:rPr>
+        <w:t>akurasi</w:t>
+      </w:r>
+      <w:proofErr w:type="spellEnd"/>
+      <w:r>
+        <w:rPr>
+          <w:lang w:val="en-US"/>
+        </w:rPr>
+        <w:t xml:space="preserve"> </w:t>
+      </w:r>
+      <w:proofErr w:type="spellStart"/>
+      <w:r>
+        <w:rPr>
+          <w:lang w:val="en-US"/>
+        </w:rPr>
+        <w:t>pendeteksian</w:t>
+      </w:r>
+      <w:proofErr w:type="spellEnd"/>
+      <w:r>
+        <w:rPr>
+          <w:lang w:val="en-US"/>
+        </w:rPr>
+        <w:t xml:space="preserve"> </w:t>
+      </w:r>
+      <w:proofErr w:type="spellStart"/>
+      <w:r>
+        <w:rPr>
+          <w:lang w:val="en-US"/>
+        </w:rPr>
+        <w:t>lokasi</w:t>
+      </w:r>
+      <w:proofErr w:type="spellEnd"/>
+      <w:r>
+        <w:rPr>
+          <w:lang w:val="en-US"/>
+        </w:rPr>
+        <w:t xml:space="preserve"> </w:t>
+      </w:r>
+      <w:proofErr w:type="spellStart"/>
+      <w:r>
+        <w:rPr>
+          <w:lang w:val="en-US"/>
+        </w:rPr>
+        <w:t>meja</w:t>
+      </w:r>
+      <w:proofErr w:type="spellEnd"/>
+      <w:r>
+        <w:rPr>
+          <w:lang w:val="en-US"/>
+        </w:rPr>
+        <w:t xml:space="preserve"> </w:t>
       </w:r>
       <w:r>
         <w:rPr>
@@ -1235,7 +4215,161 @@
         <w:rPr>
           <w:lang w:val="en-US"/>
         </w:rPr>
-        <w:t>, serta penerapan metode ini akan di bandingkan kepada aplikasi lain yang memiliki konsep yang sama.</w:t>
+        <w:t xml:space="preserve">, </w:t>
+      </w:r>
+      <w:proofErr w:type="spellStart"/>
+      <w:r>
+        <w:rPr>
+          <w:lang w:val="en-US"/>
+        </w:rPr>
+        <w:t>serta</w:t>
+      </w:r>
+      <w:proofErr w:type="spellEnd"/>
+      <w:r>
+        <w:rPr>
+          <w:lang w:val="en-US"/>
+        </w:rPr>
+        <w:t xml:space="preserve"> </w:t>
+      </w:r>
+      <w:proofErr w:type="spellStart"/>
+      <w:r>
+        <w:rPr>
+          <w:lang w:val="en-US"/>
+        </w:rPr>
+        <w:t>penerapan</w:t>
+      </w:r>
+      <w:proofErr w:type="spellEnd"/>
+      <w:r>
+        <w:rPr>
+          <w:lang w:val="en-US"/>
+        </w:rPr>
+        <w:t xml:space="preserve"> </w:t>
+      </w:r>
+      <w:proofErr w:type="spellStart"/>
+      <w:r>
+        <w:rPr>
+          <w:lang w:val="en-US"/>
+        </w:rPr>
+        <w:t>metode</w:t>
+      </w:r>
+      <w:proofErr w:type="spellEnd"/>
+      <w:r>
+        <w:rPr>
+          <w:lang w:val="en-US"/>
+        </w:rPr>
+        <w:t xml:space="preserve"> </w:t>
+      </w:r>
+      <w:proofErr w:type="spellStart"/>
+      <w:r>
+        <w:rPr>
+          <w:lang w:val="en-US"/>
+        </w:rPr>
+        <w:t>ini</w:t>
+      </w:r>
+      <w:proofErr w:type="spellEnd"/>
+      <w:r>
+        <w:rPr>
+          <w:lang w:val="en-US"/>
+        </w:rPr>
+        <w:t xml:space="preserve"> </w:t>
+      </w:r>
+      <w:proofErr w:type="spellStart"/>
+      <w:r>
+        <w:rPr>
+          <w:lang w:val="en-US"/>
+        </w:rPr>
+        <w:t>akan</w:t>
+      </w:r>
+      <w:proofErr w:type="spellEnd"/>
+      <w:r>
+        <w:rPr>
+          <w:lang w:val="en-US"/>
+        </w:rPr>
+        <w:t xml:space="preserve"> di </w:t>
+      </w:r>
+      <w:proofErr w:type="spellStart"/>
+      <w:r>
+        <w:rPr>
+          <w:lang w:val="en-US"/>
+        </w:rPr>
+        <w:t>bandingkan</w:t>
+      </w:r>
+      <w:proofErr w:type="spellEnd"/>
+      <w:r>
+        <w:rPr>
+          <w:lang w:val="en-US"/>
+        </w:rPr>
+        <w:t xml:space="preserve"> </w:t>
+      </w:r>
+      <w:proofErr w:type="spellStart"/>
+      <w:r>
+        <w:rPr>
+          <w:lang w:val="en-US"/>
+        </w:rPr>
+        <w:t>kepada</w:t>
+      </w:r>
+      <w:proofErr w:type="spellEnd"/>
+      <w:r>
+        <w:rPr>
+          <w:lang w:val="en-US"/>
+        </w:rPr>
+        <w:t xml:space="preserve"> </w:t>
+      </w:r>
+      <w:proofErr w:type="spellStart"/>
+      <w:r>
+        <w:rPr>
+          <w:lang w:val="en-US"/>
+        </w:rPr>
+        <w:t>aplikasi</w:t>
+      </w:r>
+      <w:proofErr w:type="spellEnd"/>
+      <w:r>
+        <w:rPr>
+          <w:lang w:val="en-US"/>
+        </w:rPr>
+        <w:t xml:space="preserve"> lain yang </w:t>
+      </w:r>
+      <w:proofErr w:type="spellStart"/>
+      <w:r>
+        <w:rPr>
+          <w:lang w:val="en-US"/>
+        </w:rPr>
+        <w:t>memiliki</w:t>
+      </w:r>
+      <w:proofErr w:type="spellEnd"/>
+      <w:r>
+        <w:rPr>
+          <w:lang w:val="en-US"/>
+        </w:rPr>
+        <w:t xml:space="preserve"> </w:t>
+      </w:r>
+      <w:proofErr w:type="spellStart"/>
+      <w:r>
+        <w:rPr>
+          <w:lang w:val="en-US"/>
+        </w:rPr>
+        <w:t>konsep</w:t>
+      </w:r>
+      <w:proofErr w:type="spellEnd"/>
+      <w:r>
+        <w:rPr>
+          <w:lang w:val="en-US"/>
+        </w:rPr>
+        <w:t xml:space="preserve"> yang </w:t>
+      </w:r>
+      <w:proofErr w:type="spellStart"/>
+      <w:r>
+        <w:rPr>
+          <w:lang w:val="en-US"/>
+        </w:rPr>
+        <w:t>sama</w:t>
+      </w:r>
+      <w:proofErr w:type="spellEnd"/>
+      <w:r>
+        <w:rPr>
+          <w:lang w:val="en-US"/>
+        </w:rPr>
+        <w:t>.</w:t>
       </w:r>
     </w:p>
     <w:p>
@@ -1251,7 +4385,15 @@
           <w:b/>
           <w:lang w:val="en-US"/>
         </w:rPr>
-        <w:t xml:space="preserve">Bab V </w:t>
+        <w:t xml:space="preserve">Bab </w:t>
+      </w:r>
+      <w:proofErr w:type="gramStart"/>
+      <w:r>
+        <w:rPr>
+          <w:b/>
+          <w:lang w:val="en-US"/>
+        </w:rPr>
+        <w:t xml:space="preserve">V </w:t>
       </w:r>
       <w:r>
         <w:rPr>
@@ -1259,14 +4401,167 @@
         </w:rPr>
         <w:t>:</w:t>
       </w:r>
-      <w:r>
-        <w:rPr>
-          <w:lang w:val="en-US"/>
-        </w:rPr>
-        <w:t xml:space="preserve"> Penutup : Pada bab ini, berisikan kesimpulan dari penelitian serta saran-saran dari peneliti.</w:t>
-      </w:r>
-      <w:bookmarkStart w:id="10" w:name="_GoBack"/>
-      <w:bookmarkEnd w:id="10"/>
+      <w:proofErr w:type="gramEnd"/>
+      <w:r>
+        <w:rPr>
+          <w:lang w:val="en-US"/>
+        </w:rPr>
+        <w:t xml:space="preserve"> </w:t>
+      </w:r>
+      <w:proofErr w:type="spellStart"/>
+      <w:r>
+        <w:rPr>
+          <w:lang w:val="en-US"/>
+        </w:rPr>
+        <w:t>Penutup</w:t>
+      </w:r>
+      <w:proofErr w:type="spellEnd"/>
+      <w:r>
+        <w:rPr>
+          <w:lang w:val="en-US"/>
+        </w:rPr>
+        <w:t xml:space="preserve"> : </w:t>
+      </w:r>
+      <w:proofErr w:type="spellStart"/>
+      <w:r>
+        <w:rPr>
+          <w:lang w:val="en-US"/>
+        </w:rPr>
+        <w:t>Pada</w:t>
+      </w:r>
+      <w:proofErr w:type="spellEnd"/>
+      <w:r>
+        <w:rPr>
+          <w:lang w:val="en-US"/>
+        </w:rPr>
+        <w:t xml:space="preserve"> </w:t>
+      </w:r>
+      <w:proofErr w:type="spellStart"/>
+      <w:r>
+        <w:rPr>
+          <w:lang w:val="en-US"/>
+        </w:rPr>
+        <w:t>bab</w:t>
+      </w:r>
+      <w:proofErr w:type="spellEnd"/>
+      <w:r>
+        <w:rPr>
+          <w:lang w:val="en-US"/>
+        </w:rPr>
+        <w:t xml:space="preserve"> </w:t>
+      </w:r>
+      <w:proofErr w:type="spellStart"/>
+      <w:r>
+        <w:rPr>
+          <w:lang w:val="en-US"/>
+        </w:rPr>
+        <w:t>ini</w:t>
+      </w:r>
+      <w:proofErr w:type="spellEnd"/>
+      <w:r>
+        <w:rPr>
+          <w:lang w:val="en-US"/>
+        </w:rPr>
+        <w:t xml:space="preserve">, </w:t>
+      </w:r>
+      <w:proofErr w:type="spellStart"/>
+      <w:r>
+        <w:rPr>
+          <w:lang w:val="en-US"/>
+        </w:rPr>
+        <w:t>berisikan</w:t>
+      </w:r>
+      <w:proofErr w:type="spellEnd"/>
+      <w:r>
+        <w:rPr>
+          <w:lang w:val="en-US"/>
+        </w:rPr>
+        <w:t xml:space="preserve"> </w:t>
+      </w:r>
+      <w:proofErr w:type="spellStart"/>
+      <w:r>
+        <w:rPr>
+          <w:lang w:val="en-US"/>
+        </w:rPr>
+        <w:t>kesimpulan</w:t>
+      </w:r>
+      <w:proofErr w:type="spellEnd"/>
+      <w:r>
+        <w:rPr>
+          <w:lang w:val="en-US"/>
+        </w:rPr>
+        <w:t xml:space="preserve"> </w:t>
+      </w:r>
+      <w:proofErr w:type="spellStart"/>
+      <w:r>
+        <w:rPr>
+          <w:lang w:val="en-US"/>
+        </w:rPr>
+        <w:t>dari</w:t>
+      </w:r>
+      <w:proofErr w:type="spellEnd"/>
+      <w:r>
+        <w:rPr>
+          <w:lang w:val="en-US"/>
+        </w:rPr>
+        <w:t xml:space="preserve"> </w:t>
+      </w:r>
+      <w:proofErr w:type="spellStart"/>
+      <w:r>
+        <w:rPr>
+          <w:lang w:val="en-US"/>
+        </w:rPr>
+        <w:t>penelitian</w:t>
+      </w:r>
+      <w:proofErr w:type="spellEnd"/>
+      <w:r>
+        <w:rPr>
+          <w:lang w:val="en-US"/>
+        </w:rPr>
+        <w:t xml:space="preserve"> </w:t>
+      </w:r>
+      <w:proofErr w:type="spellStart"/>
+      <w:r>
+        <w:rPr>
+          <w:lang w:val="en-US"/>
+        </w:rPr>
+        <w:t>serta</w:t>
+      </w:r>
+      <w:proofErr w:type="spellEnd"/>
+      <w:r>
+        <w:rPr>
+          <w:lang w:val="en-US"/>
+        </w:rPr>
+        <w:t xml:space="preserve"> saran-saran </w:t>
+      </w:r>
+      <w:proofErr w:type="spellStart"/>
+      <w:r>
+        <w:rPr>
+          <w:lang w:val="en-US"/>
+        </w:rPr>
+        <w:t>dari</w:t>
+      </w:r>
+      <w:proofErr w:type="spellEnd"/>
+      <w:r>
+        <w:rPr>
+          <w:lang w:val="en-US"/>
+        </w:rPr>
+        <w:t xml:space="preserve"> </w:t>
+      </w:r>
+      <w:proofErr w:type="spellStart"/>
+      <w:r>
+        <w:rPr>
+          <w:lang w:val="en-US"/>
+        </w:rPr>
+        <w:t>peneliti</w:t>
+      </w:r>
+      <w:proofErr w:type="spellEnd"/>
+      <w:r>
+        <w:rPr>
+          <w:lang w:val="en-US"/>
+        </w:rPr>
+        <w:t>.</w:t>
+      </w:r>
     </w:p>
     <w:p>
       <w:pPr>
@@ -1322,8 +4617,482 @@
     </w:p>
     <w:p>
       <w:pPr>
+        <w:pStyle w:val="Bibliography"/>
+        <w:rPr>
+          <w:rFonts w:cs="Times New Roman"/>
+        </w:rPr>
+      </w:pPr>
+      <w:r>
+        <w:fldChar w:fldCharType="begin"/>
+      </w:r>
+      <w:r>
+        <w:instrText xml:space="preserve"> ADDIN ZOTERO_BIBL {"uncited":[],"omitted":[],"custom":[]} CSL_BIBLIOGRAPHY </w:instrText>
+      </w:r>
+      <w:r>
+        <w:fldChar w:fldCharType="separate"/>
+      </w:r>
+      <w:r>
+        <w:rPr>
+          <w:rFonts w:cs="Times New Roman"/>
+        </w:rPr>
+        <w:t>[1]</w:t>
+      </w:r>
+      <w:r>
+        <w:rPr>
+          <w:rFonts w:cs="Times New Roman"/>
+        </w:rPr>
+        <w:tab/>
+        <w:t xml:space="preserve">3201412039 </w:t>
+      </w:r>
+      <w:proofErr w:type="spellStart"/>
+      <w:r>
+        <w:rPr>
+          <w:rFonts w:cs="Times New Roman"/>
+        </w:rPr>
+        <w:t>Alfian</w:t>
+      </w:r>
+      <w:proofErr w:type="spellEnd"/>
+      <w:r>
+        <w:rPr>
+          <w:rFonts w:cs="Times New Roman"/>
+        </w:rPr>
+        <w:t xml:space="preserve"> </w:t>
+      </w:r>
+      <w:proofErr w:type="spellStart"/>
+      <w:r>
+        <w:rPr>
+          <w:rFonts w:cs="Times New Roman"/>
+        </w:rPr>
+        <w:t>Adestya</w:t>
+      </w:r>
+      <w:proofErr w:type="spellEnd"/>
+      <w:r>
+        <w:rPr>
+          <w:rFonts w:cs="Times New Roman"/>
+        </w:rPr>
+        <w:t xml:space="preserve"> Putra, “PEMANFAATAN APLIKASI GOOGLE MAPS PADA SMARTPHONE ANDROID SEBAGAI SARANA BELAJAR NAVIGASI MAHASISWA FAKULTAS ILMU SOSIAL UNIVERSITAS NEGERI SEMARANG,” </w:t>
+      </w:r>
+      <w:proofErr w:type="spellStart"/>
+      <w:r>
+        <w:rPr>
+          <w:rFonts w:cs="Times New Roman"/>
+        </w:rPr>
+        <w:t>other</w:t>
+      </w:r>
+      <w:proofErr w:type="spellEnd"/>
+      <w:r>
+        <w:rPr>
+          <w:rFonts w:cs="Times New Roman"/>
+        </w:rPr>
+        <w:t>, Universitas Negeri Semarang, 2016.</w:t>
+      </w:r>
+    </w:p>
+    <w:p>
+      <w:pPr>
+        <w:pStyle w:val="Bibliography"/>
+        <w:rPr>
+          <w:rFonts w:cs="Times New Roman"/>
+        </w:rPr>
+      </w:pPr>
+      <w:r>
+        <w:rPr>
+          <w:rFonts w:cs="Times New Roman"/>
+        </w:rPr>
+        <w:t>[2]</w:t>
+      </w:r>
+      <w:r>
+        <w:rPr>
+          <w:rFonts w:cs="Times New Roman"/>
+        </w:rPr>
+        <w:tab/>
+        <w:t xml:space="preserve">R. </w:t>
+      </w:r>
+      <w:proofErr w:type="spellStart"/>
+      <w:r>
+        <w:rPr>
+          <w:rFonts w:cs="Times New Roman"/>
+        </w:rPr>
+        <w:t>Limia</w:t>
+      </w:r>
+      <w:proofErr w:type="spellEnd"/>
+      <w:r>
+        <w:rPr>
+          <w:rFonts w:cs="Times New Roman"/>
+        </w:rPr>
+        <w:t xml:space="preserve"> </w:t>
+      </w:r>
+      <w:proofErr w:type="spellStart"/>
+      <w:r>
+        <w:rPr>
+          <w:rFonts w:cs="Times New Roman"/>
+        </w:rPr>
+        <w:t>Budiarti</w:t>
+      </w:r>
+      <w:proofErr w:type="spellEnd"/>
+      <w:r>
+        <w:rPr>
+          <w:rFonts w:cs="Times New Roman"/>
+        </w:rPr>
+        <w:t xml:space="preserve"> </w:t>
+      </w:r>
+      <w:proofErr w:type="spellStart"/>
+      <w:r>
+        <w:rPr>
+          <w:rFonts w:cs="Times New Roman"/>
+        </w:rPr>
+        <w:t>and</w:t>
+      </w:r>
+      <w:proofErr w:type="spellEnd"/>
+      <w:r>
+        <w:rPr>
+          <w:rFonts w:cs="Times New Roman"/>
+        </w:rPr>
+        <w:t xml:space="preserve"> W. </w:t>
+      </w:r>
+      <w:proofErr w:type="spellStart"/>
+      <w:r>
+        <w:rPr>
+          <w:rFonts w:cs="Times New Roman"/>
+        </w:rPr>
+        <w:t>Adriana</w:t>
+      </w:r>
+      <w:proofErr w:type="spellEnd"/>
+      <w:r>
+        <w:rPr>
+          <w:rFonts w:cs="Times New Roman"/>
+        </w:rPr>
+        <w:t xml:space="preserve">, “Pemanfaatan </w:t>
+      </w:r>
+      <w:proofErr w:type="spellStart"/>
+      <w:r>
+        <w:rPr>
+          <w:rFonts w:cs="Times New Roman"/>
+        </w:rPr>
+        <w:t>Google</w:t>
+      </w:r>
+      <w:proofErr w:type="spellEnd"/>
+      <w:r>
+        <w:rPr>
+          <w:rFonts w:cs="Times New Roman"/>
+        </w:rPr>
+        <w:t xml:space="preserve"> </w:t>
+      </w:r>
+      <w:proofErr w:type="spellStart"/>
+      <w:r>
+        <w:rPr>
+          <w:rFonts w:cs="Times New Roman"/>
+        </w:rPr>
+        <w:t>Maps</w:t>
+      </w:r>
+      <w:proofErr w:type="spellEnd"/>
+      <w:r>
+        <w:rPr>
+          <w:rFonts w:cs="Times New Roman"/>
+        </w:rPr>
+        <w:t xml:space="preserve"> API dalam Pemetaan dan Pemberdayaan Pariwisata Desa Di Indonesia Berbasis </w:t>
+      </w:r>
+      <w:proofErr w:type="spellStart"/>
+      <w:r>
+        <w:rPr>
+          <w:rFonts w:cs="Times New Roman"/>
+        </w:rPr>
+        <w:t>Web-Mobile</w:t>
+      </w:r>
+      <w:proofErr w:type="spellEnd"/>
+      <w:r>
+        <w:rPr>
+          <w:rFonts w:cs="Times New Roman"/>
+        </w:rPr>
+        <w:t xml:space="preserve">,” </w:t>
+      </w:r>
+      <w:proofErr w:type="spellStart"/>
+      <w:r>
+        <w:rPr>
+          <w:rFonts w:cs="Times New Roman"/>
+          <w:i/>
+          <w:iCs/>
+        </w:rPr>
+        <w:t>Indones</w:t>
+      </w:r>
+      <w:proofErr w:type="spellEnd"/>
+      <w:r>
+        <w:rPr>
+          <w:rFonts w:cs="Times New Roman"/>
+          <w:i/>
+          <w:iCs/>
+        </w:rPr>
+        <w:t xml:space="preserve">. J. </w:t>
+      </w:r>
+      <w:proofErr w:type="spellStart"/>
+      <w:r>
+        <w:rPr>
+          <w:rFonts w:cs="Times New Roman"/>
+          <w:i/>
+          <w:iCs/>
+        </w:rPr>
+        <w:t>Comput</w:t>
+      </w:r>
+      <w:proofErr w:type="spellEnd"/>
+      <w:r>
+        <w:rPr>
+          <w:rFonts w:cs="Times New Roman"/>
+          <w:i/>
+          <w:iCs/>
+        </w:rPr>
+        <w:t xml:space="preserve">. </w:t>
+      </w:r>
+      <w:proofErr w:type="spellStart"/>
+      <w:r>
+        <w:rPr>
+          <w:rFonts w:cs="Times New Roman"/>
+          <w:i/>
+          <w:iCs/>
+        </w:rPr>
+        <w:t>Sci</w:t>
+      </w:r>
+      <w:proofErr w:type="spellEnd"/>
+      <w:r>
+        <w:rPr>
+          <w:rFonts w:cs="Times New Roman"/>
+          <w:i/>
+          <w:iCs/>
+        </w:rPr>
+        <w:t>.</w:t>
+      </w:r>
+      <w:r>
+        <w:rPr>
+          <w:rFonts w:cs="Times New Roman"/>
+        </w:rPr>
+        <w:t xml:space="preserve">, vol. 8, no. 1, </w:t>
+      </w:r>
+      <w:proofErr w:type="spellStart"/>
+      <w:r>
+        <w:rPr>
+          <w:rFonts w:cs="Times New Roman"/>
+        </w:rPr>
+        <w:t>pp</w:t>
+      </w:r>
+      <w:proofErr w:type="spellEnd"/>
+      <w:r>
+        <w:rPr>
+          <w:rFonts w:cs="Times New Roman"/>
+        </w:rPr>
+        <w:t xml:space="preserve">. 55–65, </w:t>
+      </w:r>
+      <w:proofErr w:type="spellStart"/>
+      <w:r>
+        <w:rPr>
+          <w:rFonts w:cs="Times New Roman"/>
+        </w:rPr>
+        <w:t>Apr</w:t>
+      </w:r>
+      <w:proofErr w:type="spellEnd"/>
+      <w:r>
+        <w:rPr>
+          <w:rFonts w:cs="Times New Roman"/>
+        </w:rPr>
+        <w:t xml:space="preserve">. 2019, </w:t>
+      </w:r>
+      <w:proofErr w:type="spellStart"/>
+      <w:r>
+        <w:rPr>
+          <w:rFonts w:cs="Times New Roman"/>
+        </w:rPr>
+        <w:t>doi</w:t>
+      </w:r>
+      <w:proofErr w:type="spellEnd"/>
+      <w:r>
+        <w:rPr>
+          <w:rFonts w:cs="Times New Roman"/>
+        </w:rPr>
+        <w:t>: 10.33022/ijcs.v8i1.163.</w:t>
+      </w:r>
+    </w:p>
+    <w:p>
+      <w:pPr>
+        <w:pStyle w:val="Bibliography"/>
+        <w:rPr>
+          <w:rFonts w:cs="Times New Roman"/>
+        </w:rPr>
+      </w:pPr>
+      <w:r>
+        <w:rPr>
+          <w:rFonts w:cs="Times New Roman"/>
+        </w:rPr>
+        <w:t>[3]</w:t>
+      </w:r>
+      <w:r>
+        <w:rPr>
+          <w:rFonts w:cs="Times New Roman"/>
+        </w:rPr>
+        <w:tab/>
+        <w:t xml:space="preserve">A. </w:t>
+      </w:r>
+      <w:proofErr w:type="spellStart"/>
+      <w:r>
+        <w:rPr>
+          <w:rFonts w:cs="Times New Roman"/>
+        </w:rPr>
+        <w:t>Muawwal</w:t>
+      </w:r>
+      <w:proofErr w:type="spellEnd"/>
+      <w:r>
+        <w:rPr>
+          <w:rFonts w:cs="Times New Roman"/>
+        </w:rPr>
+        <w:t xml:space="preserve">, “Implementasi Teknologi GPS </w:t>
+      </w:r>
+      <w:proofErr w:type="spellStart"/>
+      <w:r>
+        <w:rPr>
+          <w:rFonts w:cs="Times New Roman"/>
+        </w:rPr>
+        <w:t>Tracking</w:t>
+      </w:r>
+      <w:proofErr w:type="spellEnd"/>
+      <w:r>
+        <w:rPr>
+          <w:rFonts w:cs="Times New Roman"/>
+        </w:rPr>
+        <w:t xml:space="preserve"> </w:t>
+      </w:r>
+      <w:proofErr w:type="spellStart"/>
+      <w:r>
+        <w:rPr>
+          <w:rFonts w:cs="Times New Roman"/>
+        </w:rPr>
+        <w:t>Smartphone</w:t>
+      </w:r>
+      <w:proofErr w:type="spellEnd"/>
+      <w:r>
+        <w:rPr>
+          <w:rFonts w:cs="Times New Roman"/>
+        </w:rPr>
+        <w:t xml:space="preserve"> Sebagai Aplikasi Monitoring Lokasi Anak,” p. 5.</w:t>
+      </w:r>
+    </w:p>
+    <w:p>
+      <w:pPr>
+        <w:pStyle w:val="Bibliography"/>
+        <w:rPr>
+          <w:rFonts w:cs="Times New Roman"/>
+        </w:rPr>
+      </w:pPr>
+      <w:r>
+        <w:rPr>
+          <w:rFonts w:cs="Times New Roman"/>
+        </w:rPr>
+        <w:t>[4]</w:t>
+      </w:r>
+      <w:r>
+        <w:rPr>
+          <w:rFonts w:cs="Times New Roman"/>
+        </w:rPr>
+        <w:tab/>
+        <w:t xml:space="preserve">R. </w:t>
+      </w:r>
+      <w:proofErr w:type="spellStart"/>
+      <w:r>
+        <w:rPr>
+          <w:rFonts w:cs="Times New Roman"/>
+        </w:rPr>
+        <w:t>Rismayani</w:t>
+      </w:r>
+      <w:proofErr w:type="spellEnd"/>
+      <w:r>
+        <w:rPr>
+          <w:rFonts w:cs="Times New Roman"/>
+        </w:rPr>
+        <w:t xml:space="preserve">, “PEMANFAATAN TEKNOLOGI GOOLE MAPS API UNTUK APLIKASI LAPORAN KRIMINAL BERBASIS ANDROID PADA POLRESTABES MAKASSAR,” </w:t>
+      </w:r>
+      <w:r>
+        <w:rPr>
+          <w:rFonts w:cs="Times New Roman"/>
+          <w:i/>
+          <w:iCs/>
+        </w:rPr>
+        <w:t xml:space="preserve">J. </w:t>
+      </w:r>
+      <w:proofErr w:type="spellStart"/>
+      <w:r>
+        <w:rPr>
+          <w:rFonts w:cs="Times New Roman"/>
+          <w:i/>
+          <w:iCs/>
+        </w:rPr>
+        <w:t>Penelit</w:t>
+      </w:r>
+      <w:proofErr w:type="spellEnd"/>
+      <w:r>
+        <w:rPr>
+          <w:rFonts w:cs="Times New Roman"/>
+          <w:i/>
+          <w:iCs/>
+        </w:rPr>
+        <w:t xml:space="preserve">. Pos Dan </w:t>
+      </w:r>
+      <w:proofErr w:type="spellStart"/>
+      <w:r>
+        <w:rPr>
+          <w:rFonts w:cs="Times New Roman"/>
+          <w:i/>
+          <w:iCs/>
+        </w:rPr>
+        <w:t>Inform</w:t>
+      </w:r>
+      <w:proofErr w:type="spellEnd"/>
+      <w:r>
+        <w:rPr>
+          <w:rFonts w:cs="Times New Roman"/>
+          <w:i/>
+          <w:iCs/>
+        </w:rPr>
+        <w:t>.</w:t>
+      </w:r>
+      <w:r>
+        <w:rPr>
+          <w:rFonts w:cs="Times New Roman"/>
+        </w:rPr>
+        <w:t xml:space="preserve">, vol. 6, no. 2, p. 185, </w:t>
+      </w:r>
+      <w:proofErr w:type="spellStart"/>
+      <w:r>
+        <w:rPr>
+          <w:rFonts w:cs="Times New Roman"/>
+        </w:rPr>
+        <w:t>Dec</w:t>
+      </w:r>
+      <w:proofErr w:type="spellEnd"/>
+      <w:r>
+        <w:rPr>
+          <w:rFonts w:cs="Times New Roman"/>
+        </w:rPr>
+        <w:t xml:space="preserve">. 2016, </w:t>
+      </w:r>
+      <w:proofErr w:type="spellStart"/>
+      <w:r>
+        <w:rPr>
+          <w:rFonts w:cs="Times New Roman"/>
+        </w:rPr>
+        <w:t>doi</w:t>
+      </w:r>
+      <w:proofErr w:type="spellEnd"/>
+      <w:r>
+        <w:rPr>
+          <w:rFonts w:cs="Times New Roman"/>
+        </w:rPr>
+        <w:t>: 10.17933/jppi.2016.060205.</w:t>
+      </w:r>
+    </w:p>
+    <w:p>
+      <w:pPr>
         <w:ind w:firstLine="0"/>
       </w:pPr>
+      <w:r>
+        <w:fldChar w:fldCharType="end"/>
+      </w:r>
+      <w:bookmarkStart w:id="10" w:name="_GoBack"/>
+      <w:bookmarkEnd w:id="10"/>
     </w:p>
     <w:sectPr>
       <w:pgSz w:w="11906" w:h="16838" w:code="9"/>
@@ -3880,7 +7649,7 @@
 </file>
 
 <file path=customXml/itemProps1.xml><?xml version="1.0" encoding="utf-8"?>
-<ds:datastoreItem xmlns:ds="http://schemas.openxmlformats.org/officeDocument/2006/customXml" ds:itemID="{CDD6CA76-22EE-4B48-900D-C62AE786A6A3}">
+<ds:datastoreItem xmlns:ds="http://schemas.openxmlformats.org/officeDocument/2006/customXml" ds:itemID="{27FE453C-5052-4C17-B075-A2C7B6CCD668}">
   <ds:schemaRefs>
     <ds:schemaRef ds:uri="http://schemas.openxmlformats.org/officeDocument/2006/bibliography"/>
   </ds:schemaRefs>

</xml_diff>